<commit_message>
Added Abstract, Intro etc
Aded Abstract, intro, design decisions, Gameplay and formatted the
document
</commit_message>
<xml_diff>
--- a/Report/Finger Pop_Report.docx
+++ b/Report/Finger Pop_Report.docx
@@ -14,46 +14,425 @@
     <w:p>
       <w:pPr>
         <w:jc w:val="both"/>
-      </w:pPr>
-      <w:r>
-        <w:t xml:space="preserve">Finger pop is a simple word-guessing game that can be player with 3 or more people at the same time. </w:t>
-      </w:r>
-    </w:p>
-    <w:p>
-      <w:pPr>
-        <w:jc w:val="both"/>
-      </w:pPr>
-      <w:r>
-        <w:t>During the development of this game, major changes have been made to the initial implementation, resulting in four differing implementations. The details of the implementation are given below in the Table 3.1. Each of the implementation has been expla</w:t>
-      </w:r>
-      <w:r>
-        <w:t xml:space="preserve">ined in detail in this section </w:t>
-      </w:r>
-      <w:r>
-        <w:t xml:space="preserve">as follows. </w:t>
+        <w:rPr>
+          <w:b/>
+          <w:bCs/>
+        </w:rPr>
+      </w:pPr>
+      <w:r>
+        <w:rPr>
+          <w:b/>
+          <w:bCs/>
+        </w:rPr>
+        <w:t>Abstract:</w:t>
+      </w:r>
+    </w:p>
+    <w:p>
+      <w:pPr>
+        <w:jc w:val="both"/>
+      </w:pPr>
+      <w:r>
+        <w:t xml:space="preserve">The aim of this project </w:t>
+      </w:r>
+      <w:r>
+        <w:t xml:space="preserve">was </w:t>
+      </w:r>
+      <w:r>
+        <w:t xml:space="preserve">to identify and solve </w:t>
+      </w:r>
+      <w:r>
+        <w:t xml:space="preserve">mutual exclusion and single point of failure </w:t>
+      </w:r>
+      <w:r>
+        <w:t xml:space="preserve">problems </w:t>
+      </w:r>
+      <w:r>
+        <w:t xml:space="preserve">while developing a multiplayer online game, using distributed algorithms. </w:t>
+      </w:r>
+      <w:r>
+        <w:t>T</w:t>
+      </w:r>
+      <w:r>
+        <w:t xml:space="preserve">he </w:t>
+      </w:r>
+      <w:r>
+        <w:t xml:space="preserve">team </w:t>
+      </w:r>
+      <w:r>
+        <w:t>created</w:t>
+      </w:r>
+      <w:r>
+        <w:t xml:space="preserve"> a multiplayer Hangman-type word </w:t>
+      </w:r>
+      <w:r>
+        <w:t xml:space="preserve">guessing game </w:t>
+      </w:r>
+      <w:r>
+        <w:t xml:space="preserve">called “Finger Pop”, </w:t>
+      </w:r>
+      <w:r>
+        <w:t>where each player competes with each other to score highest marks by guessing the letters of a given word.</w:t>
+      </w:r>
+      <w:r>
+        <w:t xml:space="preserve"> A total of four different implementations</w:t>
+      </w:r>
+      <w:r>
+        <w:t xml:space="preserve"> (client-server, peer-to-peer without lock, peer-to-peer with lock and peer-to-peer with </w:t>
+      </w:r>
+      <w:r>
+        <w:t xml:space="preserve">token </w:t>
+      </w:r>
+      <w:r>
+        <w:t>ring based algorithm)</w:t>
+      </w:r>
+      <w:r>
+        <w:t xml:space="preserve"> were incorporated to </w:t>
+      </w:r>
+      <w:r>
+        <w:t xml:space="preserve">test </w:t>
+      </w:r>
+      <w:r>
+        <w:t>if each implementation had the capability to achieve the desired result of solving both mutual exclusion and single point of failure problems.</w:t>
+      </w:r>
+      <w:r>
+        <w:t xml:space="preserve"> </w:t>
+      </w:r>
+      <w:r>
+        <w:t>Based on the results, we found that peer-to-peer with ring based algorithm met both conditions successfully. The results were tabulated and provided to the readers for further research opportunities.</w:t>
+      </w:r>
+    </w:p>
+    <w:p>
+      <w:pPr>
+        <w:jc w:val="both"/>
+      </w:pPr>
+      <w:r>
+        <w:rPr>
+          <w:b/>
+          <w:bCs/>
+        </w:rPr>
+        <w:t>Keywords</w:t>
+      </w:r>
+      <w:r>
+        <w:t xml:space="preserve">: Distributed algorithms, client-server, </w:t>
+      </w:r>
+      <w:r>
+        <w:t>peer-to-peer, token ring</w:t>
+      </w:r>
+      <w:r>
+        <w:t>, server lock, mutual exclusion.</w:t>
+      </w:r>
+    </w:p>
+    <w:p>
+      <w:pPr>
+        <w:jc w:val="both"/>
+      </w:pPr>
+    </w:p>
+    <w:p>
+      <w:pPr>
+        <w:jc w:val="both"/>
+        <w:rPr>
+          <w:b/>
+          <w:bCs/>
+        </w:rPr>
+      </w:pPr>
+      <w:r>
+        <w:rPr>
+          <w:b/>
+          <w:bCs/>
+        </w:rPr>
+        <w:t>Introduction:</w:t>
+      </w:r>
+    </w:p>
+    <w:p>
+      <w:pPr>
+        <w:jc w:val="both"/>
+      </w:pPr>
+      <w:r>
+        <w:t xml:space="preserve">Finger Pop is a hangman-style word guessing game where three or more players simultaneously compete against each other to guess the letters of a given word to achieve highest scores at the end of the game. The front-end of the game was developed using HTML, CSS and JavaScript while the core game was developed using Ruby. The whole game was version controlled in GitHub. </w:t>
+      </w:r>
+      <w:r>
+        <w:t>The design decisions, background research, implementation and future improvements form the structure of this document.</w:t>
+      </w:r>
+    </w:p>
+    <w:p>
+      <w:pPr>
+        <w:jc w:val="both"/>
+        <w:rPr>
+          <w:b/>
+          <w:bCs/>
+        </w:rPr>
+      </w:pPr>
+      <w:r>
+        <w:rPr>
+          <w:b/>
+          <w:bCs/>
+        </w:rPr>
+        <w:t>Gameplay:</w:t>
+      </w:r>
+    </w:p>
+    <w:p>
+      <w:pPr>
+        <w:jc w:val="both"/>
+      </w:pPr>
+      <w:r>
+        <w:t xml:space="preserve">The game </w:t>
+      </w:r>
+      <w:r>
+        <w:t xml:space="preserve">requires a minimum of 3 players to start a </w:t>
+      </w:r>
+      <w:r>
+        <w:t>session</w:t>
+      </w:r>
+      <w:r>
+        <w:t xml:space="preserve">. All 26 letters of English are displayed </w:t>
+      </w:r>
+      <w:r>
+        <w:t xml:space="preserve">as clues on the screen </w:t>
+      </w:r>
+      <w:r>
+        <w:t xml:space="preserve">and the players have to guess the word by pressing </w:t>
+      </w:r>
+      <w:r>
+        <w:t>the keys on their keyboard. Every connected players in a session compete with each other. A correct guess, as decided by the game, earns the player 10 points, while a wrong guess earns him/her minus five points. As a bonus, if the player guessed the last letter of the word, he/she gets 20 points.</w:t>
+      </w:r>
+      <w:r>
+        <w:t xml:space="preserve"> The game does not end when there is a wrong letter press, but keeps going until </w:t>
+      </w:r>
+      <w:r>
+        <w:t xml:space="preserve">the players </w:t>
+      </w:r>
+      <w:r>
+        <w:t>decide to quit</w:t>
+      </w:r>
+      <w:r>
+        <w:t xml:space="preserve"> or the number of players drop below 3</w:t>
+      </w:r>
+      <w:r>
+        <w:t xml:space="preserve">. The person who has the most number of points at the end of the game </w:t>
+      </w:r>
+      <w:r>
+        <w:t>is announced the winner.</w:t>
+      </w:r>
+    </w:p>
+    <w:p>
+      <w:pPr>
+        <w:jc w:val="both"/>
+        <w:rPr>
+          <w:b/>
+          <w:bCs/>
+        </w:rPr>
+      </w:pPr>
+      <w:r>
+        <w:rPr>
+          <w:b/>
+          <w:bCs/>
+        </w:rPr>
+        <w:t>Design Decisions:</w:t>
+      </w:r>
+    </w:p>
+    <w:p>
+      <w:pPr>
+        <w:jc w:val="both"/>
+      </w:pPr>
+      <w:r>
+        <w:t>Four different types of implementations were carried out for this specific game in order to solve the mutual exclusion problem and single point of failure issue. The initial implementation was a client-server model which solved the mutual exclusion problem, but since the whole game relied on server, it was obviously a single point of failure. The next implementation was a peer-to-peer implementation, but this implementation suffered from mutual exclusion problem. Hence to solve that issue, the team implemented a “Server-Lock” algorithm which basically provides lock capability in the central server, which controls simultaneous access to critical section of the game. But implementing a lock in a central server again resulted in the issue of single point of failure, that is, when the server crashed, the game stopped working.</w:t>
+      </w:r>
+    </w:p>
+    <w:p>
+      <w:pPr>
+        <w:jc w:val="both"/>
+      </w:pPr>
+      <w:r>
+        <w:lastRenderedPageBreak/>
+        <w:t>To overcome both issues, we finally decided to implement a token ring based algorithm in a peer-to-peer architecture, which effectively solved both mutual exclusion and single point of failure issues.</w:t>
+      </w:r>
+    </w:p>
+    <w:p>
+      <w:pPr>
+        <w:jc w:val="both"/>
+        <w:rPr>
+          <w:b/>
+          <w:bCs/>
+        </w:rPr>
+      </w:pPr>
+      <w:r>
+        <w:rPr>
+          <w:b/>
+          <w:bCs/>
+        </w:rPr>
+        <w:t>Background Research:</w:t>
+      </w:r>
+    </w:p>
+    <w:p>
+      <w:pPr>
+        <w:jc w:val="both"/>
+      </w:pPr>
+    </w:p>
+    <w:p>
+      <w:pPr>
+        <w:jc w:val="both"/>
+        <w:rPr>
+          <w:b/>
+          <w:bCs/>
+        </w:rPr>
+      </w:pPr>
+      <w:r>
+        <w:rPr>
+          <w:b/>
+          <w:bCs/>
+        </w:rPr>
+        <w:t>Comparative analysis:</w:t>
       </w:r>
     </w:p>
     <w:p>
       <w:pPr>
         <w:pStyle w:val="Heading1"/>
+      </w:pPr>
+      <w:r>
+        <w:t>Implementations:</w:t>
+      </w:r>
+    </w:p>
+    <w:p>
+      <w:pPr>
+        <w:pStyle w:val="Heading1"/>
+        <w:jc w:val="both"/>
+      </w:pPr>
+      <w:r>
+        <w:t>Implementation 1: Client-server implementation</w:t>
+      </w:r>
+    </w:p>
+    <w:p>
+      <w:pPr>
+        <w:pStyle w:val="Heading2"/>
         <w:jc w:val="both"/>
       </w:pPr>
       <w:r>
         <w:rPr>
           <w:noProof/>
         </w:rPr>
+        <mc:AlternateContent>
+          <mc:Choice Requires="wps">
+            <w:drawing>
+              <wp:anchor distT="0" distB="0" distL="114300" distR="114300" simplePos="0" relativeHeight="251666432" behindDoc="0" locked="0" layoutInCell="1" allowOverlap="1" wp14:anchorId="5A4F61C5" wp14:editId="3266A8EB">
+                <wp:simplePos x="0" y="0"/>
+                <wp:positionH relativeFrom="column">
+                  <wp:posOffset>2814320</wp:posOffset>
+                </wp:positionH>
+                <wp:positionV relativeFrom="paragraph">
+                  <wp:posOffset>3245485</wp:posOffset>
+                </wp:positionV>
+                <wp:extent cx="3776345" cy="635"/>
+                <wp:effectExtent l="0" t="0" r="0" b="0"/>
+                <wp:wrapSquare wrapText="bothSides"/>
+                <wp:docPr id="7" name="Text Box 7"/>
+                <wp:cNvGraphicFramePr/>
+                <a:graphic xmlns:a="http://schemas.openxmlformats.org/drawingml/2006/main">
+                  <a:graphicData uri="http://schemas.microsoft.com/office/word/2010/wordprocessingShape">
+                    <wps:wsp>
+                      <wps:cNvSpPr txBox="1"/>
+                      <wps:spPr>
+                        <a:xfrm>
+                          <a:off x="0" y="0"/>
+                          <a:ext cx="3776345" cy="635"/>
+                        </a:xfrm>
+                        <a:prstGeom prst="rect">
+                          <a:avLst/>
+                        </a:prstGeom>
+                        <a:solidFill>
+                          <a:prstClr val="white"/>
+                        </a:solidFill>
+                        <a:ln>
+                          <a:noFill/>
+                        </a:ln>
+                        <a:effectLst/>
+                      </wps:spPr>
+                      <wps:txbx>
+                        <w:txbxContent>
+                          <w:p>
+                            <w:pPr>
+                              <w:pStyle w:val="Caption"/>
+                              <w:jc w:val="center"/>
+                              <w:rPr>
+                                <w:b/>
+                                <w:bCs/>
+                                <w:noProof/>
+                                <w:color w:val="5B9BD5" w:themeColor="accent1"/>
+                              </w:rPr>
+                            </w:pPr>
+                            <w:r>
+                              <w:rPr>
+                                <w:b/>
+                                <w:bCs/>
+                              </w:rPr>
+                              <w:t>Figure 6.1</w:t>
+                            </w:r>
+                          </w:p>
+                        </w:txbxContent>
+                      </wps:txbx>
+                      <wps:bodyPr rot="0" spcFirstLastPara="0" vertOverflow="overflow" horzOverflow="overflow" vert="horz" wrap="square" lIns="0" tIns="0" rIns="0" bIns="0" numCol="1" spcCol="0" rtlCol="0" fromWordArt="0" anchor="t" anchorCtr="0" forceAA="0" compatLnSpc="1">
+                        <a:prstTxWarp prst="textNoShape">
+                          <a:avLst/>
+                        </a:prstTxWarp>
+                        <a:spAutoFit/>
+                      </wps:bodyPr>
+                    </wps:wsp>
+                  </a:graphicData>
+                </a:graphic>
+              </wp:anchor>
+            </w:drawing>
+          </mc:Choice>
+          <mc:Fallback>
+            <w:pict>
+              <v:shapetype w14:anchorId="5A4F61C5" id="_x0000_t202" coordsize="21600,21600" o:spt="202" path="m,l,21600r21600,l21600,xe">
+                <v:stroke joinstyle="miter"/>
+                <v:path gradientshapeok="t" o:connecttype="rect"/>
+              </v:shapetype>
+              <v:shape id="Text Box 7" o:spid="_x0000_s1026" type="#_x0000_t202" style="position:absolute;left:0;text-align:left;margin-left:221.6pt;margin-top:255.55pt;width:297.35pt;height:.05pt;z-index:251666432;visibility:visible;mso-wrap-style:square;mso-wrap-distance-left:9pt;mso-wrap-distance-top:0;mso-wrap-distance-right:9pt;mso-wrap-distance-bottom:0;mso-position-horizontal:absolute;mso-position-horizontal-relative:text;mso-position-vertical:absolute;mso-position-vertical-relative:text;v-text-anchor:top" o:gfxdata="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" stroked="f">
+                <v:textbox style="mso-fit-shape-to-text:t" inset="0,0,0,0">
+                  <w:txbxContent>
+                    <w:p>
+                      <w:pPr>
+                        <w:pStyle w:val="Caption"/>
+                        <w:jc w:val="center"/>
+                        <w:rPr>
+                          <w:b/>
+                          <w:bCs/>
+                          <w:noProof/>
+                          <w:color w:val="5B9BD5" w:themeColor="accent1"/>
+                        </w:rPr>
+                      </w:pPr>
+                      <w:r>
+                        <w:rPr>
+                          <w:b/>
+                          <w:bCs/>
+                        </w:rPr>
+                        <w:t>Figure 6.1</w:t>
+                      </w:r>
+                    </w:p>
+                  </w:txbxContent>
+                </v:textbox>
+                <w10:wrap type="square"/>
+              </v:shape>
+            </w:pict>
+          </mc:Fallback>
+        </mc:AlternateContent>
+      </w:r>
+      <w:r>
+        <w:rPr>
+          <w:noProof/>
+        </w:rPr>
         <w:drawing>
-          <wp:anchor distT="0" distB="0" distL="114300" distR="114300" simplePos="0" relativeHeight="251659264" behindDoc="0" locked="0" layoutInCell="1" allowOverlap="1" wp14:anchorId="5214B02F" wp14:editId="7EB7C9E5">
+          <wp:anchor distT="0" distB="0" distL="114300" distR="114300" simplePos="0" relativeHeight="251659264" behindDoc="0" locked="0" layoutInCell="1" allowOverlap="1" wp14:anchorId="115E2E31" wp14:editId="651ED55B">
             <wp:simplePos x="0" y="0"/>
             <wp:positionH relativeFrom="column">
-              <wp:posOffset>1152525</wp:posOffset>
+              <wp:posOffset>2814436</wp:posOffset>
             </wp:positionH>
             <wp:positionV relativeFrom="paragraph">
-              <wp:posOffset>438785</wp:posOffset>
+              <wp:posOffset>213755</wp:posOffset>
             </wp:positionV>
             <wp:extent cx="3776345" cy="2974975"/>
             <wp:effectExtent l="0" t="0" r="0" b="0"/>
-            <wp:wrapTopAndBottom/>
+            <wp:wrapSquare wrapText="bothSides"/>
             <wp:docPr id="1" name="Picture 1" descr="C:\Users\arun\Downloads\Initial Implementation - New Page.jpeg"/>
             <wp:cNvGraphicFramePr>
               <a:graphicFrameLocks xmlns:a="http://schemas.openxmlformats.org/drawingml/2006/main" noChangeAspect="1"/>
@@ -103,7 +482,54 @@
         </w:drawing>
       </w:r>
       <w:r>
-        <w:t>Implementation 1: Client-server implementation</w:t>
+        <w:t>Main Properties</w:t>
+      </w:r>
+    </w:p>
+    <w:p>
+      <w:pPr>
+        <w:jc w:val="both"/>
+      </w:pPr>
+      <w:r>
+        <w:t>A basic Client-</w:t>
+      </w:r>
+      <w:r>
+        <w:t>Server model, where the client wa</w:t>
+      </w:r>
+      <w:r>
+        <w:t xml:space="preserve">s essentially a “thin” client. Important functionality such as the management of scores, players and words was kept on the server. The managing of players on the server side was done with a </w:t>
+      </w:r>
+      <w:r>
+        <w:rPr>
+          <w:b/>
+          <w:bCs/>
+        </w:rPr>
+        <w:t>Player Manager</w:t>
+      </w:r>
+      <w:r>
+        <w:t xml:space="preserve">. A </w:t>
+      </w:r>
+      <w:r>
+        <w:rPr>
+          <w:rStyle w:val="Strong"/>
+        </w:rPr>
+        <w:t>Score Manager</w:t>
+      </w:r>
+      <w:r>
+        <w:t xml:space="preserve"> was responsible for handling scores, w</w:t>
+      </w:r>
+      <w:bookmarkStart w:id="0" w:name="_GoBack"/>
+      <w:bookmarkEnd w:id="0"/>
+      <w:r>
+        <w:t xml:space="preserve">here correct guesses would earn 10 points, while a wrong guess would produce a penalty of -5 points.  A </w:t>
+      </w:r>
+      <w:r>
+        <w:rPr>
+          <w:rStyle w:val="Strong"/>
+        </w:rPr>
+        <w:t>Word Manager</w:t>
+      </w:r>
+      <w:r>
+        <w:t xml:space="preserve"> was responsible for managing the words that are displayed for every round. </w:t>
       </w:r>
     </w:p>
     <w:p>
@@ -112,43 +538,78 @@
         <w:jc w:val="both"/>
       </w:pPr>
       <w:r>
-        <w:t>Main Properties</w:t>
-      </w:r>
-    </w:p>
-    <w:p>
-      <w:pPr>
-        <w:jc w:val="both"/>
-      </w:pPr>
-      <w:r>
-        <w:t xml:space="preserve">A basic Client-Server model, where the client is essentially a “thin” client. Important functionality such as the management of scores, players and words was kept on the server. The managing of players on the server side was done with a </w:t>
-      </w:r>
-      <w:r>
-        <w:rPr>
-          <w:b/>
-          <w:bCs/>
-        </w:rPr>
-        <w:t>Player Manager</w:t>
-      </w:r>
-      <w:r>
-        <w:t xml:space="preserve">. A </w:t>
-      </w:r>
-      <w:r>
-        <w:rPr>
-          <w:rStyle w:val="Strong"/>
-        </w:rPr>
-        <w:t>Score Manager</w:t>
-      </w:r>
-      <w:r>
-        <w:t xml:space="preserve"> was responsible for handling scores, where correct guesses would earn 10 points, while a wrong guess would produce a penalty of -5 points.  A </w:t>
-      </w:r>
-      <w:r>
-        <w:rPr>
-          <w:rStyle w:val="Strong"/>
-        </w:rPr>
-        <w:t>Word Manager</w:t>
-      </w:r>
-      <w:r>
-        <w:t xml:space="preserve"> was responsible for managing the words that are displayed for every round. </w:t>
+        <w:t>Gameplay</w:t>
+      </w:r>
+    </w:p>
+    <w:p>
+      <w:pPr>
+        <w:jc w:val="both"/>
+      </w:pPr>
+      <w:r>
+        <w:t xml:space="preserve">This initial implementation had a different gameplay compared to the other implementations. </w:t>
+      </w:r>
+      <w:r>
+        <w:t xml:space="preserve">A minimum </w:t>
+      </w:r>
+      <w:r>
+        <w:t xml:space="preserve">of three </w:t>
+      </w:r>
+      <w:r>
+        <w:t xml:space="preserve">users </w:t>
+      </w:r>
+      <w:r>
+        <w:t xml:space="preserve">were </w:t>
+      </w:r>
+      <w:r>
+        <w:t xml:space="preserve">required to start the game. Once the required users </w:t>
+      </w:r>
+      <w:r>
+        <w:t xml:space="preserve">were in, the game started </w:t>
+      </w:r>
+      <w:r>
+        <w:t xml:space="preserve">with a basic word of 3 letters. Every person </w:t>
+      </w:r>
+      <w:r>
+        <w:t xml:space="preserve">got </w:t>
+      </w:r>
+      <w:r>
+        <w:t xml:space="preserve">a global timer and every correct word guess </w:t>
+      </w:r>
+      <w:r>
+        <w:t xml:space="preserve">got </w:t>
+      </w:r>
+      <w:r>
+        <w:t>extra time (of 25 seconds)</w:t>
+      </w:r>
+      <w:r>
+        <w:t xml:space="preserve"> for the player. Once the timer reached</w:t>
+      </w:r>
+      <w:r>
+        <w:t xml:space="preserve"> zero, the game </w:t>
+      </w:r>
+      <w:r>
+        <w:t>was considered</w:t>
+      </w:r>
+      <w:r>
+        <w:t xml:space="preserve"> over. Every correct letter guess </w:t>
+      </w:r>
+      <w:r>
+        <w:t xml:space="preserve">gave </w:t>
+      </w:r>
+      <w:r>
+        <w:t>a person 10 point</w:t>
+      </w:r>
+      <w:r>
+        <w:t>s while a wrong guess terminated</w:t>
+      </w:r>
+      <w:r>
+        <w:t xml:space="preserve"> the game immediately. The person with the highest score </w:t>
+      </w:r>
+      <w:r>
+        <w:t>was announce as winner of the game.</w:t>
+      </w:r>
+      <w:r>
+        <w:t xml:space="preserve"> </w:t>
       </w:r>
     </w:p>
     <w:p>
@@ -157,87 +618,181 @@
         <w:jc w:val="both"/>
       </w:pPr>
       <w:r>
-        <w:t>Gameplay</w:t>
-      </w:r>
-    </w:p>
-    <w:p>
-      <w:pPr>
-        <w:jc w:val="both"/>
-      </w:pPr>
-      <w:r>
-        <w:t xml:space="preserve">A minimum number of users are required to start the game. Once the required users are in, the game starts with a basic word of 3 letters. Every person gets a global timer and every correct word guess gets extra time (of 25 seconds). Once the timer reaches zero, the game is over. </w:t>
-      </w:r>
-    </w:p>
-    <w:p>
-      <w:pPr>
-        <w:jc w:val="both"/>
-      </w:pPr>
-      <w:r>
-        <w:t xml:space="preserve">Every correct letter guess gives a person 10 points while a wrong guess terminates the game immediately. The person with the highest score wins the game. </w:t>
-      </w:r>
-    </w:p>
-    <w:p>
-      <w:pPr>
-        <w:pStyle w:val="Heading2"/>
-        <w:jc w:val="both"/>
-      </w:pPr>
-      <w:r>
+        <w:t>Exemplified Program Flow</w:t>
+      </w:r>
+    </w:p>
+    <w:p>
+      <w:pPr>
+        <w:jc w:val="both"/>
+        <w:rPr>
+          <w:b/>
+          <w:bCs/>
+        </w:rPr>
+      </w:pPr>
+      <w:r>
+        <w:t>Assuming there were three clients namely C1, C2 and C3, o</w:t>
+      </w:r>
+      <w:r>
+        <w:t xml:space="preserve">nce the game </w:t>
+      </w:r>
+      <w:r>
+        <w:t>was on, C1 pressed</w:t>
+      </w:r>
+      <w:r>
+        <w:t xml:space="preserve"> a letter </w:t>
+      </w:r>
+      <w:r>
+        <w:rPr>
+          <w:b/>
+          <w:bCs/>
+        </w:rPr>
+        <w:t xml:space="preserve">“t”. </w:t>
+      </w:r>
+      <w:r>
+        <w:t>This enabled</w:t>
+      </w:r>
+      <w:r>
+        <w:t xml:space="preserve"> the client to contact the server with the letter and acquire a </w:t>
+      </w:r>
+      <w:r>
+        <w:rPr>
+          <w:b/>
+          <w:bCs/>
+        </w:rPr>
+        <w:t>lock.</w:t>
+      </w:r>
+      <w:r>
+        <w:rPr>
+          <w:b/>
+          <w:bCs/>
+        </w:rPr>
+        <w:t xml:space="preserve"> </w:t>
+      </w:r>
+      <w:r>
+        <w:t xml:space="preserve">Once the lock </w:t>
+      </w:r>
+      <w:r>
+        <w:t xml:space="preserve">was </w:t>
+      </w:r>
+      <w:r>
+        <w:t xml:space="preserve">acquired, the letter </w:t>
+      </w:r>
+      <w:r>
+        <w:t xml:space="preserve">was </w:t>
+      </w:r>
+      <w:r>
+        <w:t>then processed by word manager which check</w:t>
+      </w:r>
+      <w:r>
+        <w:t>ed</w:t>
+      </w:r>
+      <w:r>
+        <w:t xml:space="preserve"> if the letter </w:t>
+      </w:r>
+      <w:r>
+        <w:t xml:space="preserve">was </w:t>
+      </w:r>
+      <w:r>
+        <w:t xml:space="preserve">part of the currently displayed </w:t>
+      </w:r>
+      <w:r>
+        <w:t>word.  If it was</w:t>
+      </w:r>
+      <w:r>
+        <w:t xml:space="preserve">, then the score for the person </w:t>
+      </w:r>
+      <w:r>
+        <w:t xml:space="preserve">was </w:t>
+      </w:r>
+      <w:r>
+        <w:t xml:space="preserve">updated with the help of the score manager.  A message </w:t>
+      </w:r>
+      <w:r>
+        <w:t xml:space="preserve">was </w:t>
+      </w:r>
+      <w:r>
+        <w:t xml:space="preserve">sent to all the connected clients with following details: </w:t>
+      </w:r>
+      <w:r>
+        <w:rPr>
+          <w:b/>
+          <w:bCs/>
+        </w:rPr>
+        <w:t xml:space="preserve"> </w:t>
+      </w:r>
+    </w:p>
+    <w:p>
+      <w:pPr>
+        <w:jc w:val="center"/>
+      </w:pPr>
+      <w:r>
+        <w:rPr>
+          <w:b/>
+          <w:bCs/>
+        </w:rPr>
         <w:lastRenderedPageBreak/>
-        <w:t>Exemplified Program Flow</w:t>
-      </w:r>
-    </w:p>
-    <w:p>
-      <w:pPr>
-        <w:jc w:val="both"/>
-      </w:pPr>
-      <w:r>
-        <w:t xml:space="preserve">Let’s say there are 3 clients, C1, C2 and C3. Once the game is on, C1 presses a letter </w:t>
-      </w:r>
-      <w:r>
-        <w:rPr>
-          <w:b/>
-          <w:bCs/>
-        </w:rPr>
-        <w:t xml:space="preserve">“t”. </w:t>
-      </w:r>
-      <w:r>
-        <w:t xml:space="preserve">This enables the client to contact the server with the letter and acquire a </w:t>
-      </w:r>
-      <w:r>
-        <w:rPr>
-          <w:b/>
-          <w:bCs/>
-        </w:rPr>
-        <w:t>lock.</w:t>
-      </w:r>
-    </w:p>
-    <w:p>
-      <w:pPr>
-        <w:jc w:val="both"/>
-        <w:rPr>
-          <w:b/>
-          <w:bCs/>
-        </w:rPr>
-      </w:pPr>
-      <w:r>
-        <w:t xml:space="preserve">Once the lock is acquired, the letter is then processed by word manager which checks if the letter is a part of the currently displayed word.  If it is, then the score for the person is updated with the help of the score manager.  A message is then sent to all the connected clients with following details: </w:t>
-      </w:r>
-      <w:r>
-        <w:rPr>
-          <w:b/>
-          <w:bCs/>
-        </w:rPr>
-        <w:t xml:space="preserve"> “letter”, [positions], PlayerID, Score</w:t>
-      </w:r>
-      <w:r>
-        <w:rPr>
-          <w:b/>
-          <w:bCs/>
-        </w:rPr>
-        <w:t xml:space="preserve">. </w:t>
-      </w:r>
-      <w:r>
-        <w:t xml:space="preserve"> For example, if the PlayerID is 1, the sample message would be </w:t>
+        <w:t>“</w:t>
+      </w:r>
+      <w:proofErr w:type="gramStart"/>
+      <w:r>
+        <w:rPr>
+          <w:b/>
+          <w:bCs/>
+        </w:rPr>
+        <w:t>letter</w:t>
+      </w:r>
+      <w:proofErr w:type="gramEnd"/>
+      <w:r>
+        <w:rPr>
+          <w:b/>
+          <w:bCs/>
+        </w:rPr>
+        <w:t xml:space="preserve">”, [positions], </w:t>
+      </w:r>
+      <w:proofErr w:type="spellStart"/>
+      <w:r>
+        <w:rPr>
+          <w:b/>
+          <w:bCs/>
+        </w:rPr>
+        <w:t>PlayerID</w:t>
+      </w:r>
+      <w:proofErr w:type="spellEnd"/>
+      <w:r>
+        <w:rPr>
+          <w:b/>
+          <w:bCs/>
+        </w:rPr>
+        <w:t>, Score</w:t>
+      </w:r>
+      <w:r>
+        <w:rPr>
+          <w:b/>
+          <w:bCs/>
+        </w:rPr>
+        <w:t>.</w:t>
+      </w:r>
+    </w:p>
+    <w:p>
+      <w:pPr>
+        <w:jc w:val="both"/>
+      </w:pPr>
+      <w:r>
+        <w:t xml:space="preserve">For example, if the </w:t>
+      </w:r>
+      <w:proofErr w:type="spellStart"/>
+      <w:r>
+        <w:t>PlayerID</w:t>
+      </w:r>
+      <w:proofErr w:type="spellEnd"/>
+      <w:r>
+        <w:t xml:space="preserve"> </w:t>
+      </w:r>
+      <w:r>
+        <w:t xml:space="preserve">was </w:t>
+      </w:r>
+      <w:r>
+        <w:t xml:space="preserve">1, the sample message would be </w:t>
       </w:r>
       <w:r>
         <w:rPr>
@@ -254,149 +809,45 @@
         <w:t xml:space="preserve">, </w:t>
       </w:r>
       <w:r>
-        <w:t>where t is the letter pressed, o and 4 are positions of the letter in the given word, the player who gets the score of 10. After the operation has completed, the acquired lock is released and the game continues.</w:t>
-      </w:r>
-    </w:p>
-    <w:p>
-      <w:pPr>
-        <w:jc w:val="both"/>
-        <w:rPr>
-          <w:b/>
-          <w:bCs/>
-        </w:rPr>
-      </w:pPr>
-      <w:r>
-        <w:rPr>
-          <w:rStyle w:val="Heading2Char"/>
-        </w:rPr>
-        <w:t>Problems</w:t>
-      </w:r>
-    </w:p>
-    <w:p>
-      <w:pPr>
-        <w:jc w:val="both"/>
-        <w:rPr>
-          <w:b/>
-          <w:bCs/>
-        </w:rPr>
-      </w:pPr>
-      <w:r>
-        <w:t>The main reason for this project was to implement any algorithm in a distributed environment. Since this was very simple implementation, most of the issues like concurrency and mutual exclusion were not highly possible, especially due to the server lock mechanism. To make it a bit more complex, multi-threading was employed in the server front to artificially introduce deadlock and employ any algorithm that solves the issue but it did not prove enough of a challenge. Hence we decided to change the implementation slightly to make it a bit more complex and that is a bit more distributed than the previous version.</w:t>
-      </w:r>
-    </w:p>
-    <w:p>
-      <w:pPr>
-        <w:pStyle w:val="Heading2"/>
-        <w:jc w:val="both"/>
-      </w:pPr>
-      <w:r>
-        <w:t>Implementation Details</w:t>
-      </w:r>
-    </w:p>
-    <w:p>
-      <w:pPr>
-        <w:jc w:val="both"/>
-      </w:pPr>
-      <w:r>
-        <w:t>The implementation is split into 3 distinct parts:</w:t>
-      </w:r>
-    </w:p>
-    <w:p>
-      <w:pPr>
-        <w:pStyle w:val="ListParagraph"/>
-        <w:numPr>
-          <w:ilvl w:val="0"/>
-          <w:numId w:val="5"/>
-        </w:numPr>
-        <w:jc w:val="both"/>
-      </w:pPr>
-      <w:r>
-        <w:t>The client or GUI, which provides a game interface for the player.</w:t>
-      </w:r>
-    </w:p>
-    <w:p>
-      <w:pPr>
-        <w:pStyle w:val="ListParagraph"/>
-        <w:numPr>
-          <w:ilvl w:val="0"/>
-          <w:numId w:val="5"/>
-        </w:numPr>
-        <w:jc w:val="both"/>
-      </w:pPr>
-      <w:r>
-        <w:t>The server, which handles concurrent game events.</w:t>
-      </w:r>
-    </w:p>
-    <w:p>
-      <w:pPr>
-        <w:pStyle w:val="ListParagraph"/>
-        <w:numPr>
-          <w:ilvl w:val="0"/>
-          <w:numId w:val="5"/>
-        </w:numPr>
-        <w:jc w:val="both"/>
-      </w:pPr>
-      <w:r>
-        <w:t>The client-server interface, which handles the communication between the client and the server. This part will be discussed together with the client, as they heavily depend on each other for the distributed game.</w:t>
-      </w:r>
-    </w:p>
-    <w:p>
-      <w:pPr>
-        <w:jc w:val="both"/>
-      </w:pPr>
-      <w:r>
-        <w:t>As can be seen the implementation follows (a variation) of the MVC-pattern.</w:t>
-      </w:r>
-    </w:p>
-    <w:p>
-      <w:pPr>
-        <w:jc w:val="both"/>
-      </w:pPr>
-      <w:r>
-        <w:t>Above a screenshot of the first client prototype can be seen.  Note that disabled/unimplemented functions are blanked out using filler data (XXXXX…).</w:t>
-      </w:r>
-    </w:p>
-    <w:p>
-      <w:pPr>
-        <w:jc w:val="both"/>
-      </w:pPr>
-      <w:r>
-        <w:t>The client functionality (interactive code) was completely coded in Javascript. In order to save implementation time, advanced functionality was coded with the help of popular Javascript libraries based on JQuery.</w:t>
-      </w:r>
-    </w:p>
-    <w:p>
-      <w:pPr>
-        <w:jc w:val="both"/>
-      </w:pPr>
-      <w:r>
-        <w:t>The styling was done via CSS and HTML. The HTML and CSS components use a fixed sized layout. We experimented with an adaptive layout before, but it turned out that it was too hard (or better yet time- consuming) to produce.</w:t>
-      </w:r>
-    </w:p>
-    <w:p>
-      <w:pPr>
-        <w:jc w:val="both"/>
-      </w:pPr>
-      <w:r>
-        <w:t>Before the game starts a modal window is used to allow the player to enter a name.</w:t>
-      </w:r>
-    </w:p>
-    <w:p>
-      <w:pPr>
-        <w:jc w:val="both"/>
-      </w:pPr>
-    </w:p>
-    <w:p>
-      <w:pPr>
-        <w:pStyle w:val="Heading3"/>
-        <w:jc w:val="both"/>
-      </w:pPr>
-      <w:r>
-        <w:lastRenderedPageBreak/>
-        <w:t>Client</w:t>
-      </w:r>
-    </w:p>
-    <w:p>
-      <w:pPr>
+        <w:t>where t is the letter pressed, 0</w:t>
+      </w:r>
+      <w:r>
+        <w:t xml:space="preserve"> and 4 </w:t>
+      </w:r>
+      <w:r>
+        <w:t xml:space="preserve">being </w:t>
+      </w:r>
+      <w:r>
+        <w:t>positions o</w:t>
+      </w:r>
+      <w:r>
+        <w:t>f the letter in the given word and t</w:t>
+      </w:r>
+      <w:r>
+        <w:t xml:space="preserve">he player who </w:t>
+      </w:r>
+      <w:r>
+        <w:t xml:space="preserve">got </w:t>
+      </w:r>
+      <w:r>
+        <w:t>the scor</w:t>
+      </w:r>
+      <w:r>
+        <w:t>e of 10. After the operation had</w:t>
+      </w:r>
+      <w:r>
+        <w:t xml:space="preserve"> completed, the acquired lock </w:t>
+      </w:r>
+      <w:r>
+        <w:t>was released and the game continued</w:t>
+      </w:r>
+      <w:r>
+        <w:t>.</w:t>
+      </w:r>
+    </w:p>
+    <w:p>
+      <w:pPr>
+        <w:keepNext/>
         <w:jc w:val="center"/>
       </w:pPr>
       <w:r>
@@ -404,9 +855,9 @@
           <w:noProof/>
         </w:rPr>
         <w:drawing>
-          <wp:inline distT="0" distB="0" distL="0" distR="0" wp14:anchorId="6BC959B0" wp14:editId="2682ACC0">
-            <wp:extent cx="4678878" cy="3771596"/>
-            <wp:effectExtent l="0" t="0" r="7620" b="635"/>
+          <wp:inline distT="0" distB="0" distL="0" distR="0" wp14:anchorId="1F410586" wp14:editId="1C7DA2F9">
+            <wp:extent cx="4049486" cy="3264250"/>
+            <wp:effectExtent l="0" t="0" r="8255" b="0"/>
             <wp:docPr id="3" name="Picture 3"/>
             <wp:cNvGraphicFramePr>
               <a:graphicFrameLocks xmlns:a="http://schemas.openxmlformats.org/drawingml/2006/main" noChangeAspect="1"/>
@@ -433,7 +884,7 @@
                   <pic:spPr>
                     <a:xfrm>
                       <a:off x="0" y="0"/>
-                      <a:ext cx="4698155" cy="3787135"/>
+                      <a:ext cx="4073431" cy="3283552"/>
                     </a:xfrm>
                     <a:prstGeom prst="rect">
                       <a:avLst/>
@@ -448,10 +899,171 @@
     </w:p>
     <w:p>
       <w:pPr>
-        <w:jc w:val="both"/>
-      </w:pPr>
-      <w:r>
-        <w:t>The client was coded in such a way that it can function with or without the server module. This has several benefits:</w:t>
+        <w:pStyle w:val="Caption"/>
+        <w:jc w:val="center"/>
+        <w:rPr>
+          <w:b/>
+          <w:bCs/>
+        </w:rPr>
+      </w:pPr>
+      <w:r>
+        <w:rPr>
+          <w:b/>
+          <w:bCs/>
+        </w:rPr>
+        <w:t>Figure 6.2</w:t>
+      </w:r>
+    </w:p>
+    <w:p>
+      <w:pPr>
+        <w:pStyle w:val="Heading2"/>
+        <w:jc w:val="both"/>
+      </w:pPr>
+      <w:r>
+        <w:t>Implementation Details</w:t>
+      </w:r>
+    </w:p>
+    <w:p>
+      <w:pPr>
+        <w:jc w:val="both"/>
+      </w:pPr>
+      <w:r>
+        <w:t>The implementation is split into 3 distinct parts:</w:t>
+      </w:r>
+    </w:p>
+    <w:p>
+      <w:pPr>
+        <w:pStyle w:val="ListParagraph"/>
+        <w:numPr>
+          <w:ilvl w:val="0"/>
+          <w:numId w:val="5"/>
+        </w:numPr>
+        <w:jc w:val="both"/>
+      </w:pPr>
+      <w:r>
+        <w:t>The client or GUI, which provides a game interface for the player.</w:t>
+      </w:r>
+    </w:p>
+    <w:p>
+      <w:pPr>
+        <w:pStyle w:val="ListParagraph"/>
+        <w:numPr>
+          <w:ilvl w:val="0"/>
+          <w:numId w:val="5"/>
+        </w:numPr>
+        <w:jc w:val="both"/>
+      </w:pPr>
+      <w:r>
+        <w:t>The server, which handles concurrent game events.</w:t>
+      </w:r>
+    </w:p>
+    <w:p>
+      <w:pPr>
+        <w:pStyle w:val="ListParagraph"/>
+        <w:numPr>
+          <w:ilvl w:val="0"/>
+          <w:numId w:val="5"/>
+        </w:numPr>
+        <w:jc w:val="both"/>
+      </w:pPr>
+      <w:r>
+        <w:t>The client-server interface, which handles the communication between the client and the server. This part will be discussed together with the client, as they heavily depend on each other for the distributed game.</w:t>
+      </w:r>
+    </w:p>
+    <w:p>
+      <w:pPr>
+        <w:jc w:val="both"/>
+        <w:rPr>
+          <w:b/>
+          <w:bCs/>
+        </w:rPr>
+      </w:pPr>
+      <w:r>
+        <w:rPr>
+          <w:b/>
+          <w:bCs/>
+        </w:rPr>
+        <w:t>Client:</w:t>
+      </w:r>
+    </w:p>
+    <w:p>
+      <w:pPr>
+        <w:jc w:val="both"/>
+      </w:pPr>
+      <w:r>
+        <w:t>As can be</w:t>
+      </w:r>
+      <w:r>
+        <w:t xml:space="preserve"> seen the implementation followed</w:t>
+      </w:r>
+      <w:r>
+        <w:t xml:space="preserve"> (a variation) of the MVC-pattern.</w:t>
+      </w:r>
+      <w:r>
+        <w:t xml:space="preserve"> Figure 6.2 shows the client prototype for this implementation. </w:t>
+      </w:r>
+      <w:r>
+        <w:t xml:space="preserve">Note that disabled/unimplemented functions </w:t>
+      </w:r>
+      <w:r>
+        <w:t>were blanked out using filler data</w:t>
+      </w:r>
+      <w:r>
+        <w:t>.</w:t>
+      </w:r>
+      <w:r>
+        <w:t xml:space="preserve"> </w:t>
+      </w:r>
+      <w:r>
+        <w:t>The client functionality (interactive code) was completely coded in Java</w:t>
+      </w:r>
+      <w:r>
+        <w:t>S</w:t>
+      </w:r>
+      <w:r>
+        <w:t>cript. In order to save implementation time, advanced functionality was code</w:t>
+      </w:r>
+      <w:r>
+        <w:t>d with the help of popular JavaS</w:t>
+      </w:r>
+      <w:r>
+        <w:t>cript libraries based on JQuery.</w:t>
+      </w:r>
+      <w:r>
+        <w:t xml:space="preserve"> </w:t>
+      </w:r>
+      <w:r>
+        <w:t xml:space="preserve">The styling was done via CSS and HTML. The HTML and CSS components use a fixed sized layout. </w:t>
+      </w:r>
+      <w:r>
+        <w:t xml:space="preserve">The team </w:t>
+      </w:r>
+      <w:r>
+        <w:t xml:space="preserve">experimented with an adaptive layout before, but it turned out that it was </w:t>
+      </w:r>
+      <w:r>
+        <w:t>time consuming and did not yield any better user experience</w:t>
+      </w:r>
+      <w:r>
+        <w:t xml:space="preserve"> </w:t>
+      </w:r>
+      <w:r>
+        <w:t>.</w:t>
+      </w:r>
+      <w:r>
+        <w:t>Before the game starts a modal window is used to allow the player to enter a name.</w:t>
+      </w:r>
+    </w:p>
+    <w:p>
+      <w:pPr>
+        <w:jc w:val="both"/>
+      </w:pPr>
+      <w:r>
+        <w:lastRenderedPageBreak/>
+        <w:t>The client was coded in such a way that it can function with or wit</w:t>
+      </w:r>
+      <w:r>
+        <w:t>hout the server module. This had several benefits such as:</w:t>
       </w:r>
     </w:p>
     <w:p>
@@ -464,7 +1076,13 @@
         <w:jc w:val="both"/>
       </w:pPr>
       <w:r>
-        <w:t>Debugging the client becomes easier, as localized (dummy) functions can be used instead of client-to-server calls.</w:t>
+        <w:t xml:space="preserve">Debugging the client </w:t>
+      </w:r>
+      <w:r>
+        <w:t xml:space="preserve">became </w:t>
+      </w:r>
+      <w:r>
+        <w:t>easier, as localized (dummy) functions can be used instead of client-to-server calls.</w:t>
       </w:r>
     </w:p>
     <w:p>
@@ -477,7 +1095,13 @@
         <w:jc w:val="both"/>
       </w:pPr>
       <w:r>
-        <w:t xml:space="preserve">Modularization is improved, as server and client can be easily swapped out if required. </w:t>
+        <w:t xml:space="preserve">Modularization </w:t>
+      </w:r>
+      <w:r>
+        <w:t xml:space="preserve">was </w:t>
+      </w:r>
+      <w:r>
+        <w:t xml:space="preserve">improved, as server and client can be easily swapped out if required. </w:t>
       </w:r>
     </w:p>
     <w:p>
@@ -487,18 +1111,23 @@
       <w:r>
         <w:t>Data is interchanged via the client-server interface, where necessary (e.g., making guesses).</w:t>
       </w:r>
-    </w:p>
-    <w:p>
-      <w:pPr>
-        <w:jc w:val="both"/>
-      </w:pPr>
-      <w:r>
-        <w:t xml:space="preserve">As can be seen, </w:t>
-      </w:r>
-      <w:bookmarkStart w:id="0" w:name="_GoBack"/>
-      <w:bookmarkEnd w:id="0"/>
-      <w:r>
-        <w:t>the client is split up into several visually distinguished modules:</w:t>
+      <w:r>
+        <w:t xml:space="preserve"> From the Figure 6.2 it is evident that</w:t>
+      </w:r>
+      <w:r>
+        <w:t xml:space="preserve"> </w:t>
+      </w:r>
+      <w:r>
+        <w:t xml:space="preserve">the client </w:t>
+      </w:r>
+      <w:r>
+        <w:t xml:space="preserve">was </w:t>
+      </w:r>
+      <w:r>
+        <w:t>split up into several</w:t>
+      </w:r>
+      <w:r>
+        <w:t xml:space="preserve"> visually distinguished modules such as</w:t>
       </w:r>
     </w:p>
     <w:p>
@@ -607,33 +1236,204 @@
     </w:p>
     <w:p>
       <w:pPr>
-        <w:jc w:val="both"/>
-      </w:pPr>
-      <w:r>
-        <w:t>All textual data within the record, team, score and team info module is manipulated via JQuery that targets the contents HTML tags via their labels (id, class). The textual data itself is provided via the server interface, a dummy function or it is disabled.</w:t>
-      </w:r>
-    </w:p>
-    <w:p>
-      <w:pPr>
-        <w:jc w:val="both"/>
-      </w:pPr>
-      <w:r>
-        <w:lastRenderedPageBreak/>
-        <w:t>The timer module was implemented using Javascript via a timed event. This timed event updates the clock and once the clock has reached 00:00 a time-over event is triggered. This event can be defined by the programmer and typically is set to either change the game state to game-over or produce a penalty (score reduction).</w:t>
-      </w:r>
-    </w:p>
-    <w:p>
-      <w:pPr>
-        <w:jc w:val="both"/>
-      </w:pPr>
-      <w:r>
-        <w:t>The message console module has been implemented using an HTML textbox. Using Javascript this textbox is updated by appending strings to the end of it. The module is useful for informing the user and can also be used for debugging purposes.</w:t>
-      </w:r>
-    </w:p>
-    <w:p>
-      <w:pPr>
-        <w:jc w:val="both"/>
-      </w:pPr>
+        <w:pStyle w:val="ListParagraph"/>
+        <w:jc w:val="both"/>
+      </w:pPr>
+    </w:p>
+    <w:p>
+      <w:pPr>
+        <w:jc w:val="both"/>
+      </w:pPr>
+      <w:r>
+        <w:t xml:space="preserve">All textual data within the record, team, score and team info module </w:t>
+      </w:r>
+      <w:r>
+        <w:t>was</w:t>
+      </w:r>
+      <w:r>
+        <w:t xml:space="preserve"> man</w:t>
+      </w:r>
+      <w:r>
+        <w:t>ipulated via JQuery that targeted</w:t>
+      </w:r>
+      <w:r>
+        <w:t xml:space="preserve"> the contents HTML tags via their labels (id, class). The textual data itself </w:t>
+      </w:r>
+      <w:r>
+        <w:t xml:space="preserve">was </w:t>
+      </w:r>
+      <w:r>
+        <w:t>provided via the ser</w:t>
+      </w:r>
+      <w:r>
+        <w:t>ver interface</w:t>
+      </w:r>
+      <w:r>
+        <w:t>.</w:t>
+      </w:r>
+      <w:r>
+        <w:t xml:space="preserve"> </w:t>
+      </w:r>
+      <w:r>
+        <w:t xml:space="preserve">The timer module was implemented using </w:t>
+      </w:r>
+      <w:r>
+        <w:t>JavaScript</w:t>
+      </w:r>
+      <w:r>
+        <w:t xml:space="preserve"> via a timed</w:t>
+      </w:r>
+      <w:r>
+        <w:t xml:space="preserve"> event. This timed event updated</w:t>
+      </w:r>
+      <w:r>
+        <w:t xml:space="preserve"> the clock and once the clock reached 00:00 a time-over event </w:t>
+      </w:r>
+      <w:r>
+        <w:t>was</w:t>
+      </w:r>
+      <w:r>
+        <w:t xml:space="preserve"> triggered. This event can be defined by the programmer and typically </w:t>
+      </w:r>
+      <w:r>
+        <w:t>was</w:t>
+      </w:r>
+      <w:r>
+        <w:t xml:space="preserve"> set to either change the game state to game-over or produce a penalty (score reduction).</w:t>
+      </w:r>
+      <w:r>
+        <w:t xml:space="preserve"> </w:t>
+      </w:r>
+      <w:r>
+        <w:t xml:space="preserve">The message console module </w:t>
+      </w:r>
+      <w:r>
+        <w:t xml:space="preserve">was </w:t>
+      </w:r>
+      <w:r>
+        <w:t xml:space="preserve">implemented using an HTML textbox. Using </w:t>
+      </w:r>
+      <w:r>
+        <w:t>JavaScript,</w:t>
+      </w:r>
+      <w:r>
+        <w:t xml:space="preserve"> this textbox </w:t>
+      </w:r>
+      <w:r>
+        <w:t xml:space="preserve">was </w:t>
+      </w:r>
+      <w:r>
+        <w:t xml:space="preserve">updated by appending strings to the end of it. The module </w:t>
+      </w:r>
+      <w:r>
+        <w:t xml:space="preserve">was </w:t>
+      </w:r>
+      <w:r>
+        <w:t>useful for informing the user and can also be used for debugging purposes.</w:t>
+      </w:r>
+      <w:r>
+        <w:rPr>
+          <w:noProof/>
+        </w:rPr>
+        <mc:AlternateContent>
+          <mc:Choice Requires="wps">
+            <w:drawing>
+              <wp:anchor distT="0" distB="0" distL="114300" distR="114300" simplePos="0" relativeHeight="251668480" behindDoc="0" locked="0" layoutInCell="1" allowOverlap="1" wp14:anchorId="17B953D7" wp14:editId="3BD2155B">
+                <wp:simplePos x="0" y="0"/>
+                <wp:positionH relativeFrom="column">
+                  <wp:posOffset>0</wp:posOffset>
+                </wp:positionH>
+                <wp:positionV relativeFrom="paragraph">
+                  <wp:posOffset>3764915</wp:posOffset>
+                </wp:positionV>
+                <wp:extent cx="2743200" cy="635"/>
+                <wp:effectExtent l="0" t="0" r="0" b="0"/>
+                <wp:wrapSquare wrapText="bothSides"/>
+                <wp:docPr id="10" name="Text Box 10"/>
+                <wp:cNvGraphicFramePr/>
+                <a:graphic xmlns:a="http://schemas.openxmlformats.org/drawingml/2006/main">
+                  <a:graphicData uri="http://schemas.microsoft.com/office/word/2010/wordprocessingShape">
+                    <wps:wsp>
+                      <wps:cNvSpPr txBox="1"/>
+                      <wps:spPr>
+                        <a:xfrm>
+                          <a:off x="0" y="0"/>
+                          <a:ext cx="2743200" cy="635"/>
+                        </a:xfrm>
+                        <a:prstGeom prst="rect">
+                          <a:avLst/>
+                        </a:prstGeom>
+                        <a:solidFill>
+                          <a:prstClr val="white"/>
+                        </a:solidFill>
+                        <a:ln>
+                          <a:noFill/>
+                        </a:ln>
+                        <a:effectLst/>
+                      </wps:spPr>
+                      <wps:txbx>
+                        <w:txbxContent>
+                          <w:p>
+                            <w:pPr>
+                              <w:pStyle w:val="Caption"/>
+                              <w:jc w:val="center"/>
+                              <w:rPr>
+                                <w:b/>
+                                <w:bCs/>
+                              </w:rPr>
+                            </w:pPr>
+                            <w:r>
+                              <w:rPr>
+                                <w:b/>
+                                <w:bCs/>
+                              </w:rPr>
+                              <w:t>Figure 6.3: Message Process Diagram</w:t>
+                            </w:r>
+                          </w:p>
+                        </w:txbxContent>
+                      </wps:txbx>
+                      <wps:bodyPr rot="0" spcFirstLastPara="0" vertOverflow="overflow" horzOverflow="overflow" vert="horz" wrap="square" lIns="0" tIns="0" rIns="0" bIns="0" numCol="1" spcCol="0" rtlCol="0" fromWordArt="0" anchor="t" anchorCtr="0" forceAA="0" compatLnSpc="1">
+                        <a:prstTxWarp prst="textNoShape">
+                          <a:avLst/>
+                        </a:prstTxWarp>
+                        <a:spAutoFit/>
+                      </wps:bodyPr>
+                    </wps:wsp>
+                  </a:graphicData>
+                </a:graphic>
+              </wp:anchor>
+            </w:drawing>
+          </mc:Choice>
+          <mc:Fallback>
+            <w:pict>
+              <v:shape w14:anchorId="17B953D7" id="Text Box 10" o:spid="_x0000_s1027" type="#_x0000_t202" style="position:absolute;left:0;text-align:left;margin-left:0;margin-top:296.45pt;width:3in;height:.05pt;z-index:251668480;visibility:visible;mso-wrap-style:square;mso-wrap-distance-left:9pt;mso-wrap-distance-top:0;mso-wrap-distance-right:9pt;mso-wrap-distance-bottom:0;mso-position-horizontal:absolute;mso-position-horizontal-relative:text;mso-position-vertical:absolute;mso-position-vertical-relative:text;v-text-anchor:top" o:gfxdata="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" stroked="f">
+                <v:textbox style="mso-fit-shape-to-text:t" inset="0,0,0,0">
+                  <w:txbxContent>
+                    <w:p>
+                      <w:pPr>
+                        <w:pStyle w:val="Caption"/>
+                        <w:jc w:val="center"/>
+                        <w:rPr>
+                          <w:b/>
+                          <w:bCs/>
+                        </w:rPr>
+                      </w:pPr>
+                      <w:r>
+                        <w:rPr>
+                          <w:b/>
+                          <w:bCs/>
+                        </w:rPr>
+                        <w:t>Figure 6.3: Message Process Diagram</w:t>
+                      </w:r>
+                    </w:p>
+                  </w:txbxContent>
+                </v:textbox>
+                <w10:wrap type="square"/>
+              </v:shape>
+            </w:pict>
+          </mc:Fallback>
+        </mc:AlternateContent>
+      </w:r>
       <w:r>
         <w:rPr>
           <w:noProof/>
@@ -689,6 +1489,9 @@
         </w:drawing>
       </w:r>
       <w:r>
+        <w:t xml:space="preserve"> </w:t>
+      </w:r>
+      <w:r>
         <w:t>The hint and word module work together. The word module shows the status of the current word being guessed by the player(s). The user can in this version make guesses with either a keyboard event or the by dragging and dropping a letter from the hint box/module into a slot in the word box module. When a correct guess is made a programmer-defined event is triggered. Typically this event would (positively) update the score and timer. Incorrect guesses would trigger punishment event (game over or score reduction).</w:t>
       </w:r>
     </w:p>
@@ -697,60 +1500,106 @@
         <w:jc w:val="both"/>
       </w:pPr>
       <w:r>
-        <w:t xml:space="preserve">The letters in the hint box can be initialized in multiple ways: random initialization, strict alphabet. Both order and contents can be changed.  Successful moves from the hint box to the letter box result in the target letter box to change color, giving the player some visual feedback. The drag-and-drop functionality was realized using JQuery libraries. Correct guesses “stick” to the dragged position and incorrect guesses “bounce” back. </w:t>
-      </w:r>
-    </w:p>
-    <w:p>
-      <w:pPr>
-        <w:jc w:val="both"/>
-        <w:rPr>
-          <w:b/>
-          <w:bCs/>
-          <w:i/>
-          <w:iCs/>
-        </w:rPr>
-      </w:pPr>
-      <w:r>
-        <w:rPr>
-          <w:b/>
-          <w:bCs/>
-          <w:i/>
-          <w:iCs/>
-        </w:rPr>
-        <w:t xml:space="preserve">         </w:t>
-      </w:r>
-      <w:r>
-        <w:rPr>
-          <w:b/>
-          <w:bCs/>
-          <w:i/>
-          <w:iCs/>
-        </w:rPr>
-        <w:t>Message Process for Implementation 1</w:t>
-      </w:r>
-    </w:p>
-    <w:p>
-      <w:pPr>
-        <w:jc w:val="both"/>
-      </w:pPr>
-      <w:r>
-        <w:t>Keyboard events are caught using Javascript. A pressed keyboard will cause a drag-and-drop event to trigger for the appropriate key with the same results, as if the item was dragged there. Mapping the key events to the drag-and-drop functionality had the positive effects of reducing the code complexity and length.</w:t>
-      </w:r>
-    </w:p>
-    <w:p>
-      <w:pPr>
-        <w:jc w:val="both"/>
-      </w:pPr>
-      <w:r>
-        <w:t>When running in distributed game mode, the client notifies the server via the client-server interface (see above) via socket communication provided by the socket.io library.</w:t>
-      </w:r>
-    </w:p>
-    <w:p>
-      <w:pPr>
-        <w:jc w:val="both"/>
-      </w:pPr>
-      <w:r>
-        <w:t>When running in distributed game mode, the client has a (socket) listener running in the background to intercept messages from the server (see above). This way keypress or drag-and-drop events (by other players) can be received and displayed.</w:t>
+        <w:lastRenderedPageBreak/>
+        <w:t xml:space="preserve">The letters in the hint box </w:t>
+      </w:r>
+      <w:r>
+        <w:t xml:space="preserve">could be </w:t>
+      </w:r>
+      <w:r>
+        <w:t>initialized in multiple ways</w:t>
+      </w:r>
+      <w:r>
+        <w:t xml:space="preserve"> such as</w:t>
+      </w:r>
+      <w:r>
+        <w:t xml:space="preserve"> random initialization, strict alphabet. Both order and contents </w:t>
+      </w:r>
+      <w:r>
+        <w:t xml:space="preserve">could be </w:t>
+      </w:r>
+      <w:r>
+        <w:t xml:space="preserve">changed.  Successful moves from the hint box to the letter box </w:t>
+      </w:r>
+      <w:r>
+        <w:t xml:space="preserve">would </w:t>
+      </w:r>
+      <w:r>
+        <w:t>result in the target letter box to change color, giving the player some visual feedback. The drag-and-drop functionality was realized using JQuery</w:t>
+      </w:r>
+      <w:r>
+        <w:t xml:space="preserve"> libraries. Correct guesses “stu</w:t>
+      </w:r>
+      <w:r>
+        <w:t>ck” to the dragged position and incorrect guesses “bounce</w:t>
+      </w:r>
+      <w:r>
+        <w:t>d</w:t>
+      </w:r>
+      <w:r>
+        <w:t xml:space="preserve">” back. Keyboard events </w:t>
+      </w:r>
+      <w:r>
+        <w:t>we</w:t>
+      </w:r>
+      <w:r>
+        <w:t>re ca</w:t>
+      </w:r>
+      <w:r>
+        <w:t>ught using JavaSc</w:t>
+      </w:r>
+      <w:r>
+        <w:t xml:space="preserve">ript. A pressed keyboard </w:t>
+      </w:r>
+      <w:r>
+        <w:t xml:space="preserve">would </w:t>
+      </w:r>
+      <w:r>
+        <w:t>cause a drag-and-drop event to trigger for the appropriate key with the same results, as if the item was dragged there. Mapping the key events to the drag-and-drop functionality had the positive effects of reducing the code complexity and length.</w:t>
+      </w:r>
+    </w:p>
+    <w:p>
+      <w:pPr>
+        <w:jc w:val="both"/>
+      </w:pPr>
+      <w:r>
+        <w:t>When running in distribute</w:t>
+      </w:r>
+      <w:r>
+        <w:t>d game mode, the client notified</w:t>
+      </w:r>
+      <w:r>
+        <w:t xml:space="preserve"> the server </w:t>
+      </w:r>
+      <w:r>
+        <w:t xml:space="preserve">via the client-server interface, as given in Figure 6.3, </w:t>
+      </w:r>
+      <w:r>
+        <w:t>via socket communication provided by the socket.io library.</w:t>
+      </w:r>
+      <w:r>
+        <w:t xml:space="preserve"> </w:t>
+      </w:r>
+      <w:r>
+        <w:t>When running in distributed game mode, the client ha</w:t>
+      </w:r>
+      <w:r>
+        <w:t>d</w:t>
+      </w:r>
+      <w:r>
+        <w:t xml:space="preserve"> a (socket) listener running in the background to intercept messages from the server. This way </w:t>
+      </w:r>
+      <w:r>
+        <w:t>key press</w:t>
+      </w:r>
+      <w:r>
+        <w:t xml:space="preserve"> or drag-and-drop events (by other players</w:t>
+      </w:r>
+      <w:r>
+        <w:t xml:space="preserve"> were</w:t>
+      </w:r>
+      <w:r>
+        <w:t xml:space="preserve"> received and displayed.</w:t>
       </w:r>
     </w:p>
     <w:p>
@@ -767,32 +1616,69 @@
         <w:jc w:val="both"/>
       </w:pPr>
       <w:r>
-        <w:t>The server-code is written entirely in Ruby and communicates via a socket interface. The server handles the game logic as well as the communication between the game participants.</w:t>
-      </w:r>
-    </w:p>
-    <w:p>
-      <w:pPr>
-        <w:jc w:val="both"/>
-      </w:pPr>
-      <w:r>
-        <w:lastRenderedPageBreak/>
-        <w:t>Before a game can be played a new client-server session must be started. Closing a game can be done by signaling that the client-server session should be closed.</w:t>
-      </w:r>
-    </w:p>
-    <w:p>
-      <w:pPr>
-        <w:jc w:val="both"/>
-      </w:pPr>
-      <w:r>
-        <w:t>Received messages are queued. Concurrent message handlers process queued messages and executable operations (making a guess in this case) require locks. Legal moves are broadcast to all clients.</w:t>
-      </w:r>
-    </w:p>
-    <w:p>
-      <w:pPr>
-        <w:jc w:val="both"/>
-      </w:pPr>
-      <w:r>
-        <w:t xml:space="preserve">The game logic is handled via three managers: </w:t>
+        <w:t xml:space="preserve">The server-code is written entirely in Ruby and </w:t>
+      </w:r>
+      <w:r>
+        <w:t>is communicated via</w:t>
+      </w:r>
+      <w:r>
+        <w:t xml:space="preserve"> a sock</w:t>
+      </w:r>
+      <w:r>
+        <w:t>et interface. The server handled</w:t>
+      </w:r>
+      <w:r>
+        <w:t xml:space="preserve"> the game logic as well as the communication between the game </w:t>
+      </w:r>
+      <w:r>
+        <w:t>participants. Before</w:t>
+      </w:r>
+      <w:r>
+        <w:t xml:space="preserve"> a game can be played a new client-server session must be started. Closing a game can be done by signaling that the client-server session should be closed.</w:t>
+      </w:r>
+      <w:r>
+        <w:t xml:space="preserve"> </w:t>
+      </w:r>
+      <w:r>
+        <w:t xml:space="preserve">Received messages </w:t>
+      </w:r>
+      <w:r>
+        <w:t>we</w:t>
+      </w:r>
+      <w:r>
+        <w:t>re queued. Concurrent message handlers process</w:t>
+      </w:r>
+      <w:r>
+        <w:t>ed</w:t>
+      </w:r>
+      <w:r>
+        <w:t xml:space="preserve"> queued messages and executable operations (making a guess in this ca</w:t>
+      </w:r>
+      <w:r>
+        <w:t>se) require locks. Legal moves we</w:t>
+      </w:r>
+      <w:r>
+        <w:t>re broadcast to all clients.</w:t>
+      </w:r>
+    </w:p>
+    <w:p>
+      <w:pPr>
+        <w:jc w:val="both"/>
+      </w:pPr>
+      <w:r>
+        <w:t>The game</w:t>
+      </w:r>
+      <w:r>
+        <w:t>’s</w:t>
+      </w:r>
+      <w:r>
+        <w:t xml:space="preserve"> logic </w:t>
+      </w:r>
+      <w:r>
+        <w:t xml:space="preserve">was </w:t>
+      </w:r>
+      <w:r>
+        <w:t xml:space="preserve">handled via three managers: </w:t>
       </w:r>
     </w:p>
     <w:p>
@@ -836,27 +1722,207 @@
     </w:p>
     <w:p>
       <w:pPr>
+        <w:jc w:val="both"/>
+        <w:rPr>
+          <w:b/>
+          <w:bCs/>
+        </w:rPr>
+      </w:pPr>
+      <w:r>
+        <w:rPr>
+          <w:rStyle w:val="Heading2Char"/>
+        </w:rPr>
+        <w:t>Problems</w:t>
+      </w:r>
+    </w:p>
+    <w:p>
+      <w:pPr>
+        <w:jc w:val="both"/>
+        <w:rPr>
+          <w:b/>
+          <w:bCs/>
+        </w:rPr>
+      </w:pPr>
+      <w:r>
+        <w:t xml:space="preserve">The main reason for this project was to implement any algorithm in a distributed environment. Since this was very simple implementation, most of the issues like concurrency and mutual exclusion were not highly possible, especially due to the server lock mechanism. </w:t>
+      </w:r>
+      <w:r>
+        <w:t xml:space="preserve">Plus this implementation suffered from single point of failure issue. </w:t>
+      </w:r>
+      <w:r>
+        <w:t>To make it a bit more complex, multi-threading was employed in the server front to artificially introduce deadlock and employ any algorithm that solves the issue but it did not prove</w:t>
+      </w:r>
+      <w:r>
+        <w:t xml:space="preserve"> enough of a challenge. Hence the team</w:t>
+      </w:r>
+      <w:r>
+        <w:t xml:space="preserve"> decided to change the implementation slightly to make it </w:t>
+      </w:r>
+      <w:r>
+        <w:t>a peer-to-peer architecture.</w:t>
+      </w:r>
+    </w:p>
+    <w:p>
+      <w:pPr>
         <w:pStyle w:val="Heading1"/>
         <w:jc w:val="both"/>
       </w:pPr>
       <w:r>
-        <w:rPr>
-          <w:b w:val="0"/>
-          <w:bCs w:val="0"/>
+        <w:lastRenderedPageBreak/>
+        <w:t xml:space="preserve">Implementation 2: Peer </w:t>
+      </w:r>
+      <w:r>
+        <w:t>–to-</w:t>
+      </w:r>
+      <w:r>
+        <w:t xml:space="preserve"> Peer with lock:</w:t>
+      </w:r>
+    </w:p>
+    <w:p>
+      <w:pPr>
+        <w:jc w:val="both"/>
+        <w:rPr>
+          <w:b/>
+          <w:bCs/>
+        </w:rPr>
+      </w:pPr>
+      <w:r>
+        <w:rPr>
           <w:noProof/>
         </w:rPr>
+        <mc:AlternateContent>
+          <mc:Choice Requires="wps">
+            <w:drawing>
+              <wp:anchor distT="0" distB="0" distL="114300" distR="114300" simplePos="0" relativeHeight="251670528" behindDoc="0" locked="0" layoutInCell="1" allowOverlap="1" wp14:anchorId="1B3EDFD9" wp14:editId="561E5216">
+                <wp:simplePos x="0" y="0"/>
+                <wp:positionH relativeFrom="column">
+                  <wp:posOffset>11430</wp:posOffset>
+                </wp:positionH>
+                <wp:positionV relativeFrom="paragraph">
+                  <wp:posOffset>3422650</wp:posOffset>
+                </wp:positionV>
+                <wp:extent cx="4310380" cy="635"/>
+                <wp:effectExtent l="0" t="0" r="0" b="0"/>
+                <wp:wrapSquare wrapText="bothSides"/>
+                <wp:docPr id="12" name="Text Box 12"/>
+                <wp:cNvGraphicFramePr/>
+                <a:graphic xmlns:a="http://schemas.openxmlformats.org/drawingml/2006/main">
+                  <a:graphicData uri="http://schemas.microsoft.com/office/word/2010/wordprocessingShape">
+                    <wps:wsp>
+                      <wps:cNvSpPr txBox="1"/>
+                      <wps:spPr>
+                        <a:xfrm>
+                          <a:off x="0" y="0"/>
+                          <a:ext cx="4310380" cy="635"/>
+                        </a:xfrm>
+                        <a:prstGeom prst="rect">
+                          <a:avLst/>
+                        </a:prstGeom>
+                        <a:solidFill>
+                          <a:prstClr val="white"/>
+                        </a:solidFill>
+                        <a:ln>
+                          <a:noFill/>
+                        </a:ln>
+                        <a:effectLst/>
+                      </wps:spPr>
+                      <wps:txbx>
+                        <w:txbxContent>
+                          <w:p>
+                            <w:pPr>
+                              <w:pStyle w:val="Caption"/>
+                              <w:jc w:val="center"/>
+                              <w:rPr>
+                                <w:b/>
+                                <w:bCs/>
+                                <w:noProof/>
+                              </w:rPr>
+                            </w:pPr>
+                            <w:r>
+                              <w:rPr>
+                                <w:b/>
+                                <w:bCs/>
+                              </w:rPr>
+                              <w:t>Figure 6.4</w:t>
+                            </w:r>
+                            <w:r>
+                              <w:rPr>
+                                <w:b/>
+                                <w:bCs/>
+                              </w:rPr>
+                              <w:t>: Architecture Diagram</w:t>
+                            </w:r>
+                          </w:p>
+                        </w:txbxContent>
+                      </wps:txbx>
+                      <wps:bodyPr rot="0" spcFirstLastPara="0" vertOverflow="overflow" horzOverflow="overflow" vert="horz" wrap="square" lIns="0" tIns="0" rIns="0" bIns="0" numCol="1" spcCol="0" rtlCol="0" fromWordArt="0" anchor="t" anchorCtr="0" forceAA="0" compatLnSpc="1">
+                        <a:prstTxWarp prst="textNoShape">
+                          <a:avLst/>
+                        </a:prstTxWarp>
+                        <a:spAutoFit/>
+                      </wps:bodyPr>
+                    </wps:wsp>
+                  </a:graphicData>
+                </a:graphic>
+              </wp:anchor>
+            </w:drawing>
+          </mc:Choice>
+          <mc:Fallback>
+            <w:pict>
+              <v:shape w14:anchorId="1B3EDFD9" id="Text Box 12" o:spid="_x0000_s1028" type="#_x0000_t202" style="position:absolute;left:0;text-align:left;margin-left:.9pt;margin-top:269.5pt;width:339.4pt;height:.05pt;z-index:251670528;visibility:visible;mso-wrap-style:square;mso-wrap-distance-left:9pt;mso-wrap-distance-top:0;mso-wrap-distance-right:9pt;mso-wrap-distance-bottom:0;mso-position-horizontal:absolute;mso-position-horizontal-relative:text;mso-position-vertical:absolute;mso-position-vertical-relative:text;v-text-anchor:top" o:gfxdata="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" stroked="f">
+                <v:textbox style="mso-fit-shape-to-text:t" inset="0,0,0,0">
+                  <w:txbxContent>
+                    <w:p>
+                      <w:pPr>
+                        <w:pStyle w:val="Caption"/>
+                        <w:jc w:val="center"/>
+                        <w:rPr>
+                          <w:b/>
+                          <w:bCs/>
+                          <w:noProof/>
+                        </w:rPr>
+                      </w:pPr>
+                      <w:r>
+                        <w:rPr>
+                          <w:b/>
+                          <w:bCs/>
+                        </w:rPr>
+                        <w:t>Figure 6.4</w:t>
+                      </w:r>
+                      <w:r>
+                        <w:rPr>
+                          <w:b/>
+                          <w:bCs/>
+                        </w:rPr>
+                        <w:t>: Architecture Diagram</w:t>
+                      </w:r>
+                    </w:p>
+                  </w:txbxContent>
+                </v:textbox>
+                <w10:wrap type="square"/>
+              </v:shape>
+            </w:pict>
+          </mc:Fallback>
+        </mc:AlternateContent>
+      </w:r>
+      <w:r>
+        <w:rPr>
+          <w:b/>
+          <w:bCs/>
+          <w:noProof/>
+        </w:rPr>
         <w:drawing>
-          <wp:anchor distT="0" distB="0" distL="114300" distR="114300" simplePos="0" relativeHeight="251660288" behindDoc="0" locked="0" layoutInCell="1" allowOverlap="1" wp14:anchorId="2DCE38A3" wp14:editId="5B5F83B4">
+          <wp:anchor distT="0" distB="0" distL="114300" distR="114300" simplePos="0" relativeHeight="251660288" behindDoc="0" locked="0" layoutInCell="1" allowOverlap="1" wp14:anchorId="7702374B" wp14:editId="2B10300F">
             <wp:simplePos x="0" y="0"/>
             <wp:positionH relativeFrom="column">
-              <wp:posOffset>9525</wp:posOffset>
+              <wp:posOffset>11430</wp:posOffset>
             </wp:positionH>
             <wp:positionV relativeFrom="paragraph">
-              <wp:posOffset>770890</wp:posOffset>
+              <wp:posOffset>539750</wp:posOffset>
             </wp:positionV>
-            <wp:extent cx="6238875" cy="4090670"/>
-            <wp:effectExtent l="0" t="0" r="9525" b="5080"/>
-            <wp:wrapTopAndBottom/>
+            <wp:extent cx="4310380" cy="2825750"/>
+            <wp:effectExtent l="0" t="0" r="0" b="0"/>
+            <wp:wrapSquare wrapText="bothSides"/>
             <wp:docPr id="2" name="Picture 2" descr="C:\Users\arun\Downloads\Current Implementation - New Page.jpeg"/>
             <wp:cNvGraphicFramePr>
               <a:graphicFrameLocks xmlns:a="http://schemas.openxmlformats.org/drawingml/2006/main" noChangeAspect="1"/>
@@ -886,7 +1952,7 @@
                   <pic:spPr bwMode="auto">
                     <a:xfrm>
                       <a:off x="0" y="0"/>
-                      <a:ext cx="6238875" cy="4090670"/>
+                      <a:ext cx="4310380" cy="2825750"/>
                     </a:xfrm>
                     <a:prstGeom prst="rect">
                       <a:avLst/>
@@ -909,23 +1975,6 @@
         </w:drawing>
       </w:r>
       <w:r>
-        <w:t>Implementation 2: Peer – Peer with lock:</w:t>
-      </w:r>
-    </w:p>
-    <w:p>
-      <w:pPr>
-        <w:jc w:val="both"/>
-      </w:pPr>
-    </w:p>
-    <w:p>
-      <w:pPr>
-        <w:jc w:val="both"/>
-        <w:rPr>
-          <w:b/>
-          <w:bCs/>
-        </w:rPr>
-      </w:pPr>
-      <w:r>
         <w:t xml:space="preserve">Still a Client-Server model, but the clients are “thick” clients this time. </w:t>
       </w:r>
       <w:r>
@@ -954,23 +2003,229 @@
         <w:jc w:val="both"/>
       </w:pPr>
       <w:r>
+        <w:t>Gameplay</w:t>
+      </w:r>
+    </w:p>
+    <w:p>
+      <w:pPr>
+        <w:jc w:val="both"/>
+        <w:rPr>
+          <w:b/>
+          <w:bCs/>
+        </w:rPr>
+      </w:pPr>
+      <w:r>
+        <w:t>Still requires a minimum of 3 players to start a game and the timer has been removed. All 26 letters of English are displayed and the players have to guess the word by pressing the keyboard keys only or clicking a letter.</w:t>
+      </w:r>
+    </w:p>
+    <w:p>
+      <w:pPr>
+        <w:jc w:val="both"/>
+        <w:rPr>
+          <w:b/>
+          <w:bCs/>
+        </w:rPr>
+      </w:pPr>
+      <w:r>
+        <w:t xml:space="preserve">As before, for every wrong suggestion the player gets -5 points, while for a correct guess he earns 10 points. The game does not end when there is a wrong letter press, but keeps going until they decide to quit. The person who has the most number of points at the end of the game wins. </w:t>
+      </w:r>
+    </w:p>
+    <w:p>
+      <w:pPr>
+        <w:pStyle w:val="Heading2"/>
+        <w:jc w:val="both"/>
+      </w:pPr>
+      <w:r>
+        <w:t>Exemplified Program Flow</w:t>
+      </w:r>
+    </w:p>
+    <w:p>
+      <w:pPr>
+        <w:jc w:val="both"/>
+        <w:rPr>
+          <w:b/>
+          <w:bCs/>
+        </w:rPr>
+      </w:pPr>
+      <w:r>
+        <w:t>Let us consider C1, C2 and C3 to be the three clients who join the game. Their player IDs are 1, 2 and 3 respectively. C1 presses the letter “t” for the first word that is displayed on the screen.  The following will happen:</w:t>
+      </w:r>
+    </w:p>
+    <w:p>
+      <w:pPr>
+        <w:pStyle w:val="ListParagraph"/>
+        <w:numPr>
+          <w:ilvl w:val="0"/>
+          <w:numId w:val="4"/>
+        </w:numPr>
+        <w:ind w:left="360"/>
+        <w:jc w:val="both"/>
+        <w:rPr>
+          <w:b/>
+          <w:bCs/>
+        </w:rPr>
+      </w:pPr>
+      <w:r>
+        <w:t xml:space="preserve">C1 asks for a token request to the server. </w:t>
+      </w:r>
+    </w:p>
+    <w:p>
+      <w:pPr>
+        <w:pStyle w:val="ListParagraph"/>
+        <w:numPr>
+          <w:ilvl w:val="0"/>
+          <w:numId w:val="4"/>
+        </w:numPr>
+        <w:ind w:left="360"/>
+        <w:jc w:val="both"/>
+        <w:rPr>
+          <w:b/>
+          <w:bCs/>
+        </w:rPr>
+      </w:pPr>
+      <w:r>
+        <w:t>The server checks the token manager:</w:t>
+      </w:r>
+    </w:p>
+    <w:p>
+      <w:pPr>
+        <w:pStyle w:val="ListParagraph"/>
+        <w:numPr>
+          <w:ilvl w:val="1"/>
+          <w:numId w:val="4"/>
+        </w:numPr>
+        <w:ind w:left="1080"/>
+        <w:jc w:val="both"/>
+        <w:rPr>
+          <w:b/>
+          <w:bCs/>
+        </w:rPr>
+      </w:pPr>
+      <w:r>
+        <w:t>The token manager has a queue system, where all the token requests are queued.</w:t>
+      </w:r>
+    </w:p>
+    <w:p>
+      <w:pPr>
+        <w:pStyle w:val="ListParagraph"/>
+        <w:numPr>
+          <w:ilvl w:val="1"/>
+          <w:numId w:val="4"/>
+        </w:numPr>
+        <w:ind w:left="1080"/>
+        <w:jc w:val="both"/>
+        <w:rPr>
+          <w:b/>
+          <w:bCs/>
+        </w:rPr>
+      </w:pPr>
+      <w:r>
+        <w:t>If there is already a Client who requested a token, this request is put below that and once the previous client has released a token, this request is satisfied.</w:t>
+      </w:r>
+    </w:p>
+    <w:p>
+      <w:pPr>
+        <w:pStyle w:val="ListParagraph"/>
+        <w:numPr>
+          <w:ilvl w:val="1"/>
+          <w:numId w:val="4"/>
+        </w:numPr>
+        <w:ind w:left="1080"/>
+        <w:jc w:val="both"/>
+        <w:rPr>
+          <w:b/>
+          <w:bCs/>
+        </w:rPr>
+      </w:pPr>
+      <w:r>
+        <w:t>Else, the token manager assigns a token for this client.</w:t>
+      </w:r>
+    </w:p>
+    <w:p>
+      <w:pPr>
+        <w:pStyle w:val="ListParagraph"/>
+        <w:numPr>
+          <w:ilvl w:val="1"/>
+          <w:numId w:val="4"/>
+        </w:numPr>
+        <w:ind w:left="1080"/>
+        <w:jc w:val="both"/>
+        <w:rPr>
+          <w:b/>
+          <w:bCs/>
+        </w:rPr>
+      </w:pPr>
+      <w:r>
+        <w:t xml:space="preserve">This token manager also employs a time limit, where if a client has not released a given token within 500ms, the token manager shall revoke the token by itself and provide the next client with new token. </w:t>
+      </w:r>
+    </w:p>
+    <w:p>
+      <w:pPr>
+        <w:pStyle w:val="ListParagraph"/>
+        <w:numPr>
+          <w:ilvl w:val="0"/>
+          <w:numId w:val="4"/>
+        </w:numPr>
+        <w:ind w:left="360"/>
+        <w:jc w:val="both"/>
+        <w:rPr>
+          <w:b/>
+          <w:bCs/>
+        </w:rPr>
+      </w:pPr>
+      <w:r>
+        <w:t>The server communicates the token to the client.</w:t>
+      </w:r>
+    </w:p>
+    <w:p>
+      <w:pPr>
+        <w:pStyle w:val="ListParagraph"/>
+        <w:numPr>
+          <w:ilvl w:val="0"/>
+          <w:numId w:val="4"/>
+        </w:numPr>
+        <w:ind w:left="360"/>
+        <w:jc w:val="both"/>
+        <w:rPr>
+          <w:b/>
+          <w:bCs/>
+        </w:rPr>
+      </w:pPr>
+      <w:r>
+        <w:t xml:space="preserve">The client then responds back to the server with a message, which is similar to </w:t>
+      </w:r>
+    </w:p>
+    <w:p>
+      <w:pPr>
+        <w:pStyle w:val="ListParagraph"/>
+        <w:numPr>
+          <w:ilvl w:val="1"/>
+          <w:numId w:val="4"/>
+        </w:numPr>
+        <w:ind w:left="1843"/>
+        <w:jc w:val="both"/>
+        <w:rPr>
+          <w:b/>
+          <w:bCs/>
+        </w:rPr>
+      </w:pPr>
+      <w:r>
         <w:rPr>
           <w:noProof/>
         </w:rPr>
-        <w:lastRenderedPageBreak/>
         <mc:AlternateContent>
           <mc:Choice Requires="wps">
             <w:drawing>
-              <wp:anchor distT="0" distB="0" distL="114300" distR="114300" simplePos="0" relativeHeight="251664384" behindDoc="0" locked="0" layoutInCell="1" allowOverlap="1" wp14:anchorId="7B4F24EB" wp14:editId="26484E0C">
+              <wp:anchor distT="0" distB="0" distL="114300" distR="114300" simplePos="0" relativeHeight="251664384" behindDoc="0" locked="0" layoutInCell="1" allowOverlap="1" wp14:anchorId="27107403" wp14:editId="3D3F5249">
                 <wp:simplePos x="0" y="0"/>
                 <wp:positionH relativeFrom="column">
-                  <wp:posOffset>4060190</wp:posOffset>
+                  <wp:posOffset>-71755</wp:posOffset>
                 </wp:positionH>
                 <wp:positionV relativeFrom="paragraph">
-                  <wp:posOffset>3943985</wp:posOffset>
+                  <wp:posOffset>182245</wp:posOffset>
                 </wp:positionV>
-                <wp:extent cx="1788795" cy="635"/>
-                <wp:effectExtent l="0" t="0" r="0" b="0"/>
+                <wp:extent cx="1555115" cy="635"/>
+                <wp:effectExtent l="0" t="0" r="6985" b="0"/>
                 <wp:wrapSquare wrapText="bothSides"/>
                 <wp:docPr id="6" name="Text Box 6"/>
                 <wp:cNvGraphicFramePr/>
@@ -981,7 +2236,7 @@
                       <wps:spPr>
                         <a:xfrm>
                           <a:off x="0" y="0"/>
-                          <a:ext cx="1788795" cy="635"/>
+                          <a:ext cx="1555115" cy="635"/>
                         </a:xfrm>
                         <a:prstGeom prst="rect">
                           <a:avLst/>
@@ -1041,7 +2296,7 @@
                                 <w:bCs/>
                                 <w:noProof/>
                               </w:rPr>
-                              <w:t>1</w:t>
+                              <w:t>2</w:t>
                             </w:r>
                             <w:r>
                               <w:rPr>
@@ -1062,16 +2317,15 @@
                     </wps:wsp>
                   </a:graphicData>
                 </a:graphic>
+                <wp14:sizeRelH relativeFrom="margin">
+                  <wp14:pctWidth>0</wp14:pctWidth>
+                </wp14:sizeRelH>
               </wp:anchor>
             </w:drawing>
           </mc:Choice>
           <mc:Fallback>
             <w:pict>
-              <v:shapetype w14:anchorId="7B4F24EB" id="_x0000_t202" coordsize="21600,21600" o:spt="202" path="m,l,21600r21600,l21600,xe">
-                <v:stroke joinstyle="miter"/>
-                <v:path gradientshapeok="t" o:connecttype="rect"/>
-              </v:shapetype>
-              <v:shape id="Text Box 6" o:spid="_x0000_s1026" type="#_x0000_t202" style="position:absolute;left:0;text-align:left;margin-left:319.7pt;margin-top:310.55pt;width:140.85pt;height:.05pt;z-index:251664384;visibility:visible;mso-wrap-style:square;mso-wrap-distance-left:9pt;mso-wrap-distance-top:0;mso-wrap-distance-right:9pt;mso-wrap-distance-bottom:0;mso-position-horizontal:absolute;mso-position-horizontal-relative:text;mso-position-vertical:absolute;mso-position-vertical-relative:text;v-text-anchor:top" o:gfxdata="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" stroked="f">
+              <v:shape w14:anchorId="27107403" id="Text Box 6" o:spid="_x0000_s1029" type="#_x0000_t202" style="position:absolute;left:0;text-align:left;margin-left:-5.65pt;margin-top:14.35pt;width:122.45pt;height:.05pt;z-index:251664384;visibility:visible;mso-wrap-style:square;mso-width-percent:0;mso-wrap-distance-left:9pt;mso-wrap-distance-top:0;mso-wrap-distance-right:9pt;mso-wrap-distance-bottom:0;mso-position-horizontal:absolute;mso-position-horizontal-relative:text;mso-position-vertical:absolute;mso-position-vertical-relative:text;mso-width-percent:0;mso-width-relative:margin;v-text-anchor:top" o:gfxdata="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" stroked="f">
                 <v:textbox style="mso-fit-shape-to-text:t" inset="0,0,0,0">
                   <w:txbxContent>
                     <w:p>
@@ -1119,7 +2373,7 @@
                           <w:bCs/>
                           <w:noProof/>
                         </w:rPr>
-                        <w:t>1</w:t>
+                        <w:t>2</w:t>
                       </w:r>
                       <w:r>
                         <w:rPr>
@@ -1138,20 +2392,83 @@
         </mc:AlternateContent>
       </w:r>
       <w:r>
+        <w:t>“token”:</w:t>
+      </w:r>
+      <w:proofErr w:type="spellStart"/>
+      <w:r>
+        <w:t>xxxxx</w:t>
+      </w:r>
+      <w:proofErr w:type="spellEnd"/>
+    </w:p>
+    <w:p>
+      <w:pPr>
+        <w:pStyle w:val="ListParagraph"/>
+        <w:numPr>
+          <w:ilvl w:val="1"/>
+          <w:numId w:val="4"/>
+        </w:numPr>
+        <w:ind w:left="1080"/>
+        <w:jc w:val="both"/>
+        <w:rPr>
+          <w:b/>
+          <w:bCs/>
+        </w:rPr>
+      </w:pPr>
+      <w:r>
+        <w:t>“</w:t>
+      </w:r>
+      <w:proofErr w:type="gramStart"/>
+      <w:r>
+        <w:t>message</w:t>
+      </w:r>
+      <w:proofErr w:type="gramEnd"/>
+      <w:r>
+        <w:t xml:space="preserve">”: { “t”, [0,2], 1, 10} where 1 is player ID and 10 is score. </w:t>
+      </w:r>
+    </w:p>
+    <w:p>
+      <w:pPr>
+        <w:pStyle w:val="ListParagraph"/>
+        <w:numPr>
+          <w:ilvl w:val="0"/>
+          <w:numId w:val="4"/>
+        </w:numPr>
+        <w:ind w:left="360"/>
+        <w:jc w:val="both"/>
+      </w:pPr>
+      <w:r>
+        <w:lastRenderedPageBreak/>
+        <w:t xml:space="preserve">The server </w:t>
+      </w:r>
+      <w:r>
+        <w:t>then broadcasts the message to all clients, at which point the clients update the state by themselves, meaning the words and scores are updated at each client once they receive this broadcast message</w:t>
+      </w:r>
+    </w:p>
+    <w:p>
+      <w:pPr>
+        <w:pStyle w:val="ListParagraph"/>
+        <w:numPr>
+          <w:ilvl w:val="0"/>
+          <w:numId w:val="4"/>
+        </w:numPr>
+        <w:ind w:left="360"/>
+        <w:jc w:val="both"/>
+      </w:pPr>
+      <w:r>
         <w:rPr>
           <w:noProof/>
         </w:rPr>
         <w:drawing>
-          <wp:anchor distT="0" distB="0" distL="114300" distR="114300" simplePos="0" relativeHeight="251661312" behindDoc="0" locked="0" layoutInCell="1" allowOverlap="1" wp14:anchorId="14320E17" wp14:editId="5F5347AB">
+          <wp:anchor distT="0" distB="0" distL="114300" distR="114300" simplePos="0" relativeHeight="251661312" behindDoc="0" locked="0" layoutInCell="1" allowOverlap="1" wp14:anchorId="0FE23D52" wp14:editId="75572D28">
             <wp:simplePos x="0" y="0"/>
             <wp:positionH relativeFrom="column">
-              <wp:posOffset>4060792</wp:posOffset>
+              <wp:posOffset>4322445</wp:posOffset>
             </wp:positionH>
             <wp:positionV relativeFrom="paragraph">
-              <wp:posOffset>153992</wp:posOffset>
+              <wp:posOffset>-1905</wp:posOffset>
             </wp:positionV>
-            <wp:extent cx="1788795" cy="3733165"/>
-            <wp:effectExtent l="0" t="0" r="1905" b="635"/>
+            <wp:extent cx="1788795" cy="3277235"/>
+            <wp:effectExtent l="0" t="0" r="1905" b="0"/>
             <wp:wrapSquare wrapText="bothSides"/>
             <wp:docPr id="5" name="Picture 5"/>
             <wp:cNvGraphicFramePr>
@@ -1179,7 +2496,7 @@
                   <pic:spPr>
                     <a:xfrm>
                       <a:off x="0" y="0"/>
-                      <a:ext cx="1788795" cy="3733165"/>
+                      <a:ext cx="1788795" cy="3277235"/>
                     </a:xfrm>
                     <a:prstGeom prst="rect">
                       <a:avLst/>
@@ -1198,52 +2515,22 @@
         </w:drawing>
       </w:r>
       <w:r>
-        <w:t>Gameplay</w:t>
-      </w:r>
-    </w:p>
-    <w:p>
-      <w:pPr>
-        <w:jc w:val="both"/>
-        <w:rPr>
-          <w:b/>
-          <w:bCs/>
-        </w:rPr>
-      </w:pPr>
-      <w:r>
-        <w:t>Still requires a minimum of 3 players to start a game and the timer has been removed. All 26 letters of English are displayed and the players have to guess the word by pressing the keyboard keys only or clicking a letter.</w:t>
-      </w:r>
-    </w:p>
-    <w:p>
-      <w:pPr>
-        <w:jc w:val="both"/>
-        <w:rPr>
-          <w:b/>
-          <w:bCs/>
-        </w:rPr>
-      </w:pPr>
-      <w:r>
-        <w:t xml:space="preserve">As before, for every wrong suggestion the player gets -5 points, while for a correct guess he earns 10 points. The game does not end when there is a wrong letter press, but keeps going until they decide to quit. The person who has the most number of points at the end of the game wins. </w:t>
-      </w:r>
-    </w:p>
-    <w:p>
-      <w:pPr>
-        <w:pStyle w:val="Heading2"/>
-        <w:jc w:val="both"/>
-      </w:pPr>
-      <w:r>
-        <w:t>Exemplified Program Flow</w:t>
-      </w:r>
-    </w:p>
-    <w:p>
-      <w:pPr>
-        <w:jc w:val="both"/>
-        <w:rPr>
-          <w:b/>
-          <w:bCs/>
-        </w:rPr>
-      </w:pPr>
-      <w:r>
-        <w:t>Let us consider C1, C2 and C3 to be the three clients who join the game. Their player IDs are 1, 2 and 3 respectively. C1 presses the letter “t” for the first word that is displayed on the screen.  The following will happen:</w:t>
+        <w:t>When another client (C2) presses the same letter at same time, and it reaches after the first client’s (C1) token request, the request is put in the queue. If the previous client had successfully updated the letter, and this new client receives the token now, it checks against the word slots in its latest state and if the letter is already in place, the client releases the token without further action.</w:t>
+      </w:r>
+      <w:r>
+        <w:br/>
+        <w:t>On the other hand, even though C1’s request reaches the token first, but due to connection issues, it hasn’t released its token yet, the token manager revokes it and gives access to C2’s request, which will then go one to update the word, thereby getting 10 points.</w:t>
+      </w:r>
+    </w:p>
+    <w:p>
+      <w:pPr>
+        <w:jc w:val="both"/>
+      </w:pPr>
+      <w:r>
+        <w:rPr>
+          <w:rStyle w:val="Heading2Char"/>
+        </w:rPr>
+        <w:t>Notes</w:t>
       </w:r>
     </w:p>
     <w:p>
@@ -1255,13 +2542,9 @@
         </w:numPr>
         <w:ind w:left="360"/>
         <w:jc w:val="both"/>
-        <w:rPr>
-          <w:b/>
-          <w:bCs/>
-        </w:rPr>
-      </w:pPr>
-      <w:r>
-        <w:t xml:space="preserve">C1 asks for a token request to the server. </w:t>
+      </w:pPr>
+      <w:r>
+        <w:t xml:space="preserve">The various actions possible by the token manager can be found by going over the unit tests folder. </w:t>
       </w:r>
     </w:p>
     <w:p>
@@ -1273,85 +2556,9 @@
         </w:numPr>
         <w:ind w:left="360"/>
         <w:jc w:val="both"/>
-        <w:rPr>
-          <w:b/>
-          <w:bCs/>
-        </w:rPr>
-      </w:pPr>
-      <w:r>
-        <w:t>The server checks the token manager:</w:t>
-      </w:r>
-    </w:p>
-    <w:p>
-      <w:pPr>
-        <w:pStyle w:val="ListParagraph"/>
-        <w:numPr>
-          <w:ilvl w:val="1"/>
-          <w:numId w:val="4"/>
-        </w:numPr>
-        <w:ind w:left="1080"/>
-        <w:jc w:val="both"/>
-        <w:rPr>
-          <w:b/>
-          <w:bCs/>
-        </w:rPr>
-      </w:pPr>
-      <w:r>
-        <w:t>The token manager has a queue system, where all the token requests are queued.</w:t>
-      </w:r>
-    </w:p>
-    <w:p>
-      <w:pPr>
-        <w:pStyle w:val="ListParagraph"/>
-        <w:numPr>
-          <w:ilvl w:val="1"/>
-          <w:numId w:val="4"/>
-        </w:numPr>
-        <w:ind w:left="1080"/>
-        <w:jc w:val="both"/>
-        <w:rPr>
-          <w:b/>
-          <w:bCs/>
-        </w:rPr>
-      </w:pPr>
-      <w:r>
-        <w:t>If there is already a Client who requested a token, this request is put below that and once the previous client has released a token, this request is satisfied.</w:t>
-      </w:r>
-    </w:p>
-    <w:p>
-      <w:pPr>
-        <w:pStyle w:val="ListParagraph"/>
-        <w:numPr>
-          <w:ilvl w:val="1"/>
-          <w:numId w:val="4"/>
-        </w:numPr>
-        <w:ind w:left="1080"/>
-        <w:jc w:val="both"/>
-        <w:rPr>
-          <w:b/>
-          <w:bCs/>
-        </w:rPr>
-      </w:pPr>
-      <w:r>
-        <w:t>Else, the token manager assigns a token for this client.</w:t>
-      </w:r>
-    </w:p>
-    <w:p>
-      <w:pPr>
-        <w:pStyle w:val="ListParagraph"/>
-        <w:numPr>
-          <w:ilvl w:val="1"/>
-          <w:numId w:val="4"/>
-        </w:numPr>
-        <w:ind w:left="1080"/>
-        <w:jc w:val="both"/>
-        <w:rPr>
-          <w:b/>
-          <w:bCs/>
-        </w:rPr>
-      </w:pPr>
-      <w:r>
-        <w:t xml:space="preserve">This token manager also employs a time limit, where if a client has not released a given token within 500ms, the token manager shall revoke the token by itself and provide the next client with new token. </w:t>
+      </w:pPr>
+      <w:r>
+        <w:t>The server still has a thread, but it is used to manage tokens now</w:t>
       </w:r>
     </w:p>
     <w:p>
@@ -1364,156 +2571,6 @@
         <w:ind w:left="360"/>
         <w:jc w:val="both"/>
         <w:rPr>
-          <w:b/>
-          <w:bCs/>
-        </w:rPr>
-      </w:pPr>
-      <w:r>
-        <w:t>The server communicates the token to the client.</w:t>
-      </w:r>
-    </w:p>
-    <w:p>
-      <w:pPr>
-        <w:pStyle w:val="ListParagraph"/>
-        <w:numPr>
-          <w:ilvl w:val="0"/>
-          <w:numId w:val="4"/>
-        </w:numPr>
-        <w:ind w:left="360"/>
-        <w:jc w:val="both"/>
-        <w:rPr>
-          <w:b/>
-          <w:bCs/>
-        </w:rPr>
-      </w:pPr>
-      <w:r>
-        <w:t xml:space="preserve">The client then responds back to the server with a message, which is similar to </w:t>
-      </w:r>
-    </w:p>
-    <w:p>
-      <w:pPr>
-        <w:pStyle w:val="ListParagraph"/>
-        <w:numPr>
-          <w:ilvl w:val="1"/>
-          <w:numId w:val="4"/>
-        </w:numPr>
-        <w:ind w:left="1080"/>
-        <w:jc w:val="both"/>
-        <w:rPr>
-          <w:b/>
-          <w:bCs/>
-        </w:rPr>
-      </w:pPr>
-      <w:r>
-        <w:t>“token”:xxxxx</w:t>
-      </w:r>
-    </w:p>
-    <w:p>
-      <w:pPr>
-        <w:pStyle w:val="ListParagraph"/>
-        <w:numPr>
-          <w:ilvl w:val="1"/>
-          <w:numId w:val="4"/>
-        </w:numPr>
-        <w:ind w:left="1080"/>
-        <w:jc w:val="both"/>
-        <w:rPr>
-          <w:b/>
-          <w:bCs/>
-        </w:rPr>
-      </w:pPr>
-      <w:r>
-        <w:t xml:space="preserve">“message”: { “t”, [0,2], 1, 10} where 1 is player ID and 10 is score. </w:t>
-      </w:r>
-    </w:p>
-    <w:p>
-      <w:pPr>
-        <w:pStyle w:val="ListParagraph"/>
-        <w:numPr>
-          <w:ilvl w:val="0"/>
-          <w:numId w:val="4"/>
-        </w:numPr>
-        <w:ind w:left="360"/>
-        <w:jc w:val="both"/>
-      </w:pPr>
-      <w:r>
-        <w:t xml:space="preserve">The server </w:t>
-      </w:r>
-      <w:r>
-        <w:t>then broadcasts the message to all clients, at which point the clients update the state by themselves, meaning the words and scores are updated at each client once they receive this broadcast message</w:t>
-      </w:r>
-    </w:p>
-    <w:p>
-      <w:pPr>
-        <w:pStyle w:val="ListParagraph"/>
-        <w:numPr>
-          <w:ilvl w:val="0"/>
-          <w:numId w:val="4"/>
-        </w:numPr>
-        <w:ind w:left="360"/>
-        <w:jc w:val="both"/>
-      </w:pPr>
-      <w:r>
-        <w:t>When another client (C2) presses the same letter at same time, and it reaches after the first client’s (C1) token request, the request is put in the queue. If the previous client had successfully updated the letter, and this new client receives the token now, it checks against the word slots in its latest state and if the letter is already in place, the client releases the token without further action.</w:t>
-      </w:r>
-      <w:r>
-        <w:br/>
-      </w:r>
-      <w:r>
-        <w:br/>
-        <w:t>On the other hand, even though C1’s request reaches the token first, but due to connection issues, it hasn’t released its token yet, the token manager revokes it and gives access to C2’s request, which will then go one to update the word, thereby getting 10 points.</w:t>
-      </w:r>
-    </w:p>
-    <w:p>
-      <w:pPr>
-        <w:jc w:val="both"/>
-      </w:pPr>
-      <w:r>
-        <w:rPr>
-          <w:rStyle w:val="Heading2Char"/>
-        </w:rPr>
-        <w:lastRenderedPageBreak/>
-        <w:t>Notes</w:t>
-      </w:r>
-    </w:p>
-    <w:p>
-      <w:pPr>
-        <w:pStyle w:val="ListParagraph"/>
-        <w:numPr>
-          <w:ilvl w:val="0"/>
-          <w:numId w:val="4"/>
-        </w:numPr>
-        <w:ind w:left="360"/>
-        <w:jc w:val="both"/>
-      </w:pPr>
-      <w:r>
-        <w:t xml:space="preserve">The various actions possible by the token manager can be found by going over the unit tests folder. </w:t>
-      </w:r>
-    </w:p>
-    <w:p>
-      <w:pPr>
-        <w:pStyle w:val="ListParagraph"/>
-        <w:numPr>
-          <w:ilvl w:val="0"/>
-          <w:numId w:val="4"/>
-        </w:numPr>
-        <w:ind w:left="360"/>
-        <w:jc w:val="both"/>
-      </w:pPr>
-      <w:r>
-        <w:t>The server still has a thread, but it is used to manage tokens now</w:t>
-      </w:r>
-    </w:p>
-    <w:p>
-      <w:pPr>
-        <w:pStyle w:val="ListParagraph"/>
-        <w:numPr>
-          <w:ilvl w:val="0"/>
-          <w:numId w:val="4"/>
-        </w:numPr>
-        <w:ind w:left="360"/>
-        <w:jc w:val="both"/>
-        <w:rPr>
           <w:rFonts w:asciiTheme="majorHAnsi" w:eastAsiaTheme="majorEastAsia" w:hAnsiTheme="majorHAnsi" w:cstheme="majorBidi"/>
           <w:b/>
           <w:bCs/>
@@ -1532,6 +2589,7 @@
         <w:jc w:val="both"/>
       </w:pPr>
       <w:r>
+        <w:lastRenderedPageBreak/>
         <w:t>Implementation Details</w:t>
       </w:r>
     </w:p>
@@ -1553,7 +2611,7 @@
           <w:noProof/>
         </w:rPr>
         <w:drawing>
-          <wp:inline distT="0" distB="0" distL="0" distR="0" wp14:anchorId="200B0444" wp14:editId="61AF7759">
+          <wp:inline distT="0" distB="0" distL="0" distR="0" wp14:anchorId="639F694C" wp14:editId="75976225">
             <wp:extent cx="5943600" cy="4189095"/>
             <wp:effectExtent l="0" t="0" r="0" b="1905"/>
             <wp:docPr id="4" name="Picture 4"/>

</xml_diff>

<commit_message>
Prrofread document, edited cover page
</commit_message>
<xml_diff>
--- a/Report/Finger Pop_Report.docx
+++ b/Report/Finger Pop_Report.docx
@@ -289,12 +289,7 @@
         <w:jc w:val="both"/>
       </w:pPr>
       <w:r>
-        <w:t>Four different types of implementations were carried out for this specific game in order to solve the mutual exclusion problem and single point of failure issue. The initial implementation was a client-server model which solved the mutual exclusion problem, but since the whole game relied on server, it was obviously a single point of failure. The next implementation was a peer-to-peer implementation, but this implementation suffered from mutual exclusion problem. Hence to solve that issue, the team implemented a “Server-Lock” algorith</w:t>
-      </w:r>
-      <w:bookmarkStart w:id="0" w:name="_GoBack"/>
-      <w:bookmarkEnd w:id="0"/>
-      <w:r>
-        <w:t>m which basically provides lock capability in the central server, which controls simultaneous access to critical section of the game. But implementing a lock in a central server again resulted in the issue of single point of failure, that is, when the server crashed, the game stopped working.</w:t>
+        <w:t>Four different types of implementations were carried out for this specific game in order to solve the mutual exclusion problem and single point of failure issue. The initial implementation was a client-server model which solved the mutual exclusion problem, but since the whole game relied on server, it was obviously a single point of failure. The next implementation was a peer-to-peer implementation, but this implementation suffered from mutual exclusion problem. Hence to solve that issue, the team implemented a “Server-Lock” algorithm which basically provides lock capability in the central server, which controls simultaneous access to critical section of the game. But implementing a lock in a central server again resulted in the issue of single point of failure, that is, when the server crashed, the game stopped working.</w:t>
       </w:r>
     </w:p>
     <w:p>
@@ -336,6 +331,70 @@
         <w:pStyle w:val="Heading2"/>
         <w:jc w:val="both"/>
       </w:pPr>
+      <w:r>
+        <w:rPr>
+          <w:noProof/>
+        </w:rPr>
+        <w:drawing>
+          <wp:anchor distT="0" distB="0" distL="114300" distR="114300" simplePos="0" relativeHeight="251659264" behindDoc="0" locked="0" layoutInCell="1" allowOverlap="1" wp14:anchorId="0465E167" wp14:editId="5384DB9F">
+            <wp:simplePos x="0" y="0"/>
+            <wp:positionH relativeFrom="column">
+              <wp:posOffset>2284931</wp:posOffset>
+            </wp:positionH>
+            <wp:positionV relativeFrom="paragraph">
+              <wp:posOffset>270343</wp:posOffset>
+            </wp:positionV>
+            <wp:extent cx="3776345" cy="2974975"/>
+            <wp:effectExtent l="0" t="0" r="0" b="0"/>
+            <wp:wrapSquare wrapText="bothSides"/>
+            <wp:docPr id="1" name="Picture 1" descr="C:\Users\arun\Downloads\Initial Implementation - New Page.jpeg"/>
+            <wp:cNvGraphicFramePr>
+              <a:graphicFrameLocks xmlns:a="http://schemas.openxmlformats.org/drawingml/2006/main" noChangeAspect="1"/>
+            </wp:cNvGraphicFramePr>
+            <a:graphic xmlns:a="http://schemas.openxmlformats.org/drawingml/2006/main">
+              <a:graphicData uri="http://schemas.openxmlformats.org/drawingml/2006/picture">
+                <pic:pic xmlns:pic="http://schemas.openxmlformats.org/drawingml/2006/picture">
+                  <pic:nvPicPr>
+                    <pic:cNvPr id="0" name="Picture 1" descr="C:\Users\arun\Downloads\Initial Implementation - New Page.jpeg"/>
+                    <pic:cNvPicPr>
+                      <a:picLocks noChangeAspect="1" noChangeArrowheads="1"/>
+                    </pic:cNvPicPr>
+                  </pic:nvPicPr>
+                  <pic:blipFill>
+                    <a:blip r:embed="rId6">
+                      <a:extLst>
+                        <a:ext uri="{28A0092B-C50C-407E-A947-70E740481C1C}">
+                          <a14:useLocalDpi xmlns:a14="http://schemas.microsoft.com/office/drawing/2010/main" val="0"/>
+                        </a:ext>
+                      </a:extLst>
+                    </a:blip>
+                    <a:srcRect/>
+                    <a:stretch>
+                      <a:fillRect/>
+                    </a:stretch>
+                  </pic:blipFill>
+                  <pic:spPr bwMode="auto">
+                    <a:xfrm>
+                      <a:off x="0" y="0"/>
+                      <a:ext cx="3776345" cy="2974975"/>
+                    </a:xfrm>
+                    <a:prstGeom prst="rect">
+                      <a:avLst/>
+                    </a:prstGeom>
+                    <a:noFill/>
+                    <a:ln>
+                      <a:noFill/>
+                    </a:ln>
+                  </pic:spPr>
+                </pic:pic>
+              </a:graphicData>
+            </a:graphic>
+            <wp14:sizeRelH relativeFrom="margin">
+              <wp14:pctWidth>0</wp14:pctWidth>
+            </wp14:sizeRelH>
+          </wp:anchor>
+        </w:drawing>
+      </w:r>
       <w:r>
         <w:rPr>
           <w:noProof/>
@@ -343,7 +402,7 @@
         <mc:AlternateContent>
           <mc:Choice Requires="wps">
             <w:drawing>
-              <wp:anchor distT="0" distB="0" distL="114300" distR="114300" simplePos="0" relativeHeight="251666432" behindDoc="0" locked="0" layoutInCell="1" allowOverlap="1" wp14:anchorId="5A4F61C5" wp14:editId="3266A8EB">
+              <wp:anchor distT="0" distB="0" distL="114300" distR="114300" simplePos="0" relativeHeight="251666432" behindDoc="0" locked="0" layoutInCell="1" allowOverlap="1" wp14:anchorId="7F49F935" wp14:editId="53EA6495">
                 <wp:simplePos x="0" y="0"/>
                 <wp:positionH relativeFrom="column">
                   <wp:posOffset>2814320</wp:posOffset>
@@ -413,7 +472,7 @@
           </mc:Choice>
           <mc:Fallback>
             <w:pict>
-              <v:shapetype w14:anchorId="5A4F61C5" id="_x0000_t202" coordsize="21600,21600" o:spt="202" path="m,l,21600r21600,l21600,xe">
+              <v:shapetype w14:anchorId="7F49F935" id="_x0000_t202" coordsize="21600,21600" o:spt="202" path="m,l,21600r21600,l21600,xe">
                 <v:stroke joinstyle="miter"/>
                 <v:path gradientshapeok="t" o:connecttype="rect"/>
               </v:shapetype>
@@ -446,70 +505,6 @@
             </w:pict>
           </mc:Fallback>
         </mc:AlternateContent>
-      </w:r>
-      <w:r>
-        <w:rPr>
-          <w:noProof/>
-        </w:rPr>
-        <w:drawing>
-          <wp:anchor distT="0" distB="0" distL="114300" distR="114300" simplePos="0" relativeHeight="251659264" behindDoc="0" locked="0" layoutInCell="1" allowOverlap="1" wp14:anchorId="115E2E31" wp14:editId="651ED55B">
-            <wp:simplePos x="0" y="0"/>
-            <wp:positionH relativeFrom="column">
-              <wp:posOffset>2814436</wp:posOffset>
-            </wp:positionH>
-            <wp:positionV relativeFrom="paragraph">
-              <wp:posOffset>213755</wp:posOffset>
-            </wp:positionV>
-            <wp:extent cx="3776345" cy="2974975"/>
-            <wp:effectExtent l="0" t="0" r="0" b="0"/>
-            <wp:wrapSquare wrapText="bothSides"/>
-            <wp:docPr id="1" name="Picture 1" descr="C:\Users\arun\Downloads\Initial Implementation - New Page.jpeg"/>
-            <wp:cNvGraphicFramePr>
-              <a:graphicFrameLocks xmlns:a="http://schemas.openxmlformats.org/drawingml/2006/main" noChangeAspect="1"/>
-            </wp:cNvGraphicFramePr>
-            <a:graphic xmlns:a="http://schemas.openxmlformats.org/drawingml/2006/main">
-              <a:graphicData uri="http://schemas.openxmlformats.org/drawingml/2006/picture">
-                <pic:pic xmlns:pic="http://schemas.openxmlformats.org/drawingml/2006/picture">
-                  <pic:nvPicPr>
-                    <pic:cNvPr id="0" name="Picture 1" descr="C:\Users\arun\Downloads\Initial Implementation - New Page.jpeg"/>
-                    <pic:cNvPicPr>
-                      <a:picLocks noChangeAspect="1" noChangeArrowheads="1"/>
-                    </pic:cNvPicPr>
-                  </pic:nvPicPr>
-                  <pic:blipFill>
-                    <a:blip r:embed="rId6">
-                      <a:extLst>
-                        <a:ext uri="{28A0092B-C50C-407E-A947-70E740481C1C}">
-                          <a14:useLocalDpi xmlns:a14="http://schemas.microsoft.com/office/drawing/2010/main" val="0"/>
-                        </a:ext>
-                      </a:extLst>
-                    </a:blip>
-                    <a:srcRect/>
-                    <a:stretch>
-                      <a:fillRect/>
-                    </a:stretch>
-                  </pic:blipFill>
-                  <pic:spPr bwMode="auto">
-                    <a:xfrm>
-                      <a:off x="0" y="0"/>
-                      <a:ext cx="3776345" cy="2974975"/>
-                    </a:xfrm>
-                    <a:prstGeom prst="rect">
-                      <a:avLst/>
-                    </a:prstGeom>
-                    <a:noFill/>
-                    <a:ln>
-                      <a:noFill/>
-                    </a:ln>
-                  </pic:spPr>
-                </pic:pic>
-              </a:graphicData>
-            </a:graphic>
-            <wp14:sizeRelH relativeFrom="margin">
-              <wp14:pctWidth>0</wp14:pctWidth>
-            </wp14:sizeRelH>
-          </wp:anchor>
-        </w:drawing>
       </w:r>
       <w:r>
         <w:t>Main Properties</w:t>
@@ -1070,7 +1065,12 @@
         <w:t>S</w:t>
       </w:r>
       <w:r>
-        <w:t>cript. In order to save implementation time, advanced functionality was code</w:t>
+        <w:t xml:space="preserve">cript. In order to save </w:t>
+      </w:r>
+      <w:bookmarkStart w:id="0" w:name="_GoBack"/>
+      <w:bookmarkEnd w:id="0"/>
+      <w:r>
+        <w:t>implementation time, advanced functionality was code</w:t>
       </w:r>
       <w:r>
         <w:t>d with the help of popular JavaS</w:t>

</xml_diff>

<commit_message>
Discussion and future work section added
</commit_message>
<xml_diff>
--- a/Report/Finger Pop_Report.docx
+++ b/Report/Finger Pop_Report.docx
@@ -11,6 +11,7 @@
       <w:r>
         <w:rPr>
           <w:noProof/>
+          <w:lang w:val="en-GB" w:eastAsia="en-GB"/>
         </w:rPr>
         <w:drawing>
           <wp:inline distT="0" distB="0" distL="0" distR="0">
@@ -229,40 +230,7 @@
         <w:jc w:val="both"/>
       </w:pPr>
       <w:r>
-        <w:t xml:space="preserve">The game </w:t>
-      </w:r>
-      <w:r>
-        <w:t xml:space="preserve">requires a minimum of 3 players to start a </w:t>
-      </w:r>
-      <w:r>
-        <w:t>session</w:t>
-      </w:r>
-      <w:r>
-        <w:t xml:space="preserve">. All 26 letters of English are displayed </w:t>
-      </w:r>
-      <w:r>
-        <w:t xml:space="preserve">as clues on the screen </w:t>
-      </w:r>
-      <w:r>
-        <w:t xml:space="preserve">and the players have to guess the word by pressing </w:t>
-      </w:r>
-      <w:r>
-        <w:t>the keys on their keyboard. Every connected players in a session compete with each other. A correct guess, as decided by the game, earns the player 10 points, while a wrong guess earns him/her minus five points. As a bonus, if the player guessed the last letter of the word, he/she gets 20 points.</w:t>
-      </w:r>
-      <w:r>
-        <w:t xml:space="preserve"> The game does not end when there is a wrong letter press, but keeps going until </w:t>
-      </w:r>
-      <w:r>
-        <w:t xml:space="preserve">the players </w:t>
-      </w:r>
-      <w:r>
-        <w:t>decide to quit</w:t>
-      </w:r>
-      <w:r>
-        <w:t xml:space="preserve"> or the number of players drop below 3</w:t>
-      </w:r>
-      <w:r>
-        <w:t xml:space="preserve">. The person who has the most number of points at the end of the game </w:t>
+        <w:t xml:space="preserve">The game requires a minimum of 3 players to start a session. All 26 letters of English are displayed as clues on the screen and the players have to guess the word by pressing the keys on their keyboard. Every connected players in a session compete with each other. A correct guess, as decided by the game, earns the player 10 points, while a wrong guess earns him/her minus five points. As a bonus, if the player guessed the last letter of the word, he/she gets 20 points. The game does not end when there is a wrong letter press, but keeps going until the players decide to quit or the number of players drop below 3. The person who has the most number of points at the end of the game </w:t>
       </w:r>
       <w:r>
         <w:t>is announced the winner.</w:t>
@@ -334,6 +302,7 @@
       <w:r>
         <w:rPr>
           <w:noProof/>
+          <w:lang w:val="en-GB" w:eastAsia="en-GB"/>
         </w:rPr>
         <w:drawing>
           <wp:anchor distT="0" distB="0" distL="114300" distR="114300" simplePos="0" relativeHeight="251659264" behindDoc="0" locked="0" layoutInCell="1" allowOverlap="1" wp14:anchorId="0465E167" wp14:editId="5384DB9F">
@@ -398,6 +367,7 @@
       <w:r>
         <w:rPr>
           <w:noProof/>
+          <w:lang w:val="en-GB" w:eastAsia="en-GB"/>
         </w:rPr>
         <mc:AlternateContent>
           <mc:Choice Requires="wps">
@@ -750,39 +720,7 @@
           <w:b/>
           <w:bCs/>
         </w:rPr>
-        <w:t>“</w:t>
-      </w:r>
-      <w:proofErr w:type="gramStart"/>
-      <w:r>
-        <w:rPr>
-          <w:b/>
-          <w:bCs/>
-        </w:rPr>
-        <w:t>letter</w:t>
-      </w:r>
-      <w:proofErr w:type="gramEnd"/>
-      <w:r>
-        <w:rPr>
-          <w:b/>
-          <w:bCs/>
-        </w:rPr>
-        <w:t xml:space="preserve">”, [positions], </w:t>
-      </w:r>
-      <w:proofErr w:type="spellStart"/>
-      <w:r>
-        <w:rPr>
-          <w:b/>
-          <w:bCs/>
-        </w:rPr>
-        <w:t>PlayerID</w:t>
-      </w:r>
-      <w:proofErr w:type="spellEnd"/>
-      <w:r>
-        <w:rPr>
-          <w:b/>
-          <w:bCs/>
-        </w:rPr>
-        <w:t>, Score</w:t>
+        <w:t>“letter”, [positions], PlayerID, Score</w:t>
       </w:r>
       <w:r>
         <w:rPr>
@@ -797,15 +735,7 @@
         <w:jc w:val="both"/>
       </w:pPr>
       <w:r>
-        <w:t xml:space="preserve">For example, if the </w:t>
-      </w:r>
-      <w:proofErr w:type="spellStart"/>
-      <w:r>
-        <w:t>PlayerID</w:t>
-      </w:r>
-      <w:proofErr w:type="spellEnd"/>
-      <w:r>
-        <w:t xml:space="preserve"> </w:t>
+        <w:t xml:space="preserve">For example, if the PlayerID </w:t>
       </w:r>
       <w:r>
         <w:t xml:space="preserve">was </w:t>
@@ -897,6 +827,7 @@
       <w:r>
         <w:rPr>
           <w:noProof/>
+          <w:lang w:val="en-GB" w:eastAsia="en-GB"/>
         </w:rPr>
         <w:drawing>
           <wp:inline distT="0" distB="0" distL="0" distR="0" wp14:anchorId="1F410586" wp14:editId="1C7DA2F9">
@@ -1065,12 +996,7 @@
         <w:t>S</w:t>
       </w:r>
       <w:r>
-        <w:t xml:space="preserve">cript. In order to save </w:t>
-      </w:r>
-      <w:bookmarkStart w:id="0" w:name="_GoBack"/>
-      <w:bookmarkEnd w:id="0"/>
-      <w:r>
-        <w:t>implementation time, advanced functionality was code</w:t>
+        <w:t>cript. In order to save implementation time, advanced functionality was code</w:t>
       </w:r>
       <w:r>
         <w:t>d with the help of popular JavaS</w:t>
@@ -1397,6 +1323,7 @@
       <w:r>
         <w:rPr>
           <w:noProof/>
+          <w:lang w:val="en-GB" w:eastAsia="en-GB"/>
         </w:rPr>
         <mc:AlternateContent>
           <mc:Choice Requires="wps">
@@ -1500,6 +1427,7 @@
       <w:r>
         <w:rPr>
           <w:noProof/>
+          <w:lang w:val="en-GB" w:eastAsia="en-GB"/>
         </w:rPr>
         <w:drawing>
           <wp:anchor distT="0" distB="0" distL="114300" distR="114300" simplePos="0" relativeHeight="251662336" behindDoc="0" locked="0" layoutInCell="1" allowOverlap="1">
@@ -1730,15 +1658,7 @@
         <w:t>se) require locks. Legal moves we</w:t>
       </w:r>
       <w:r>
-        <w:t xml:space="preserve">re broadcast to all </w:t>
-      </w:r>
-      <w:proofErr w:type="spellStart"/>
-      <w:r>
-        <w:t>clients.The</w:t>
-      </w:r>
-      <w:proofErr w:type="spellEnd"/>
-      <w:r>
-        <w:t xml:space="preserve"> game</w:t>
+        <w:t>re broadcast to all clients.The game</w:t>
       </w:r>
       <w:r>
         <w:t>’s</w:t>
@@ -1809,10 +1729,7 @@
         </w:rPr>
       </w:pPr>
       <w:r>
-        <w:t>I</w:t>
-      </w:r>
-      <w:r>
-        <w:t xml:space="preserve">n this implementation, the clients were created to be “thick clients”, meaning most of the processing was moved to client side. The server managed only the players, rather than players, scores and words. The score manager and word manager was moved to the client-side code. Furthermore, the server also has something called a </w:t>
+        <w:t xml:space="preserve">In this implementation, the clients were created to be “thick clients”, meaning most of the processing was moved to client side. The server managed only the players, rather than players, scores and words. The score manager and word manager was moved to the client-side code. Furthermore, the server also has something called a </w:t>
       </w:r>
       <w:r>
         <w:rPr>
@@ -1837,6 +1754,7 @@
           <w:b/>
           <w:bCs/>
           <w:noProof/>
+          <w:lang w:val="en-GB" w:eastAsia="en-GB"/>
         </w:rPr>
         <mc:AlternateContent>
           <mc:Choice Requires="wps">
@@ -1958,6 +1876,7 @@
           <w:b/>
           <w:bCs/>
           <w:noProof/>
+          <w:lang w:val="en-GB" w:eastAsia="en-GB"/>
         </w:rPr>
         <w:drawing>
           <wp:anchor distT="0" distB="0" distL="114300" distR="114300" simplePos="0" relativeHeight="251660288" behindDoc="0" locked="0" layoutInCell="1" allowOverlap="1" wp14:anchorId="5E9AB19B" wp14:editId="6F9C5F92">
@@ -2217,33 +2136,8 @@
           <w:b/>
           <w:bCs/>
         </w:rPr>
-        <w:t>“</w:t>
-      </w:r>
-      <w:proofErr w:type="gramStart"/>
-      <w:r>
-        <w:rPr>
-          <w:b/>
-          <w:bCs/>
-        </w:rPr>
-        <w:t>token</w:t>
-      </w:r>
-      <w:proofErr w:type="gramEnd"/>
-      <w:r>
-        <w:rPr>
-          <w:b/>
-          <w:bCs/>
-        </w:rPr>
-        <w:t>”:</w:t>
-      </w:r>
-      <w:proofErr w:type="spellStart"/>
-      <w:r>
-        <w:rPr>
-          <w:b/>
-          <w:bCs/>
-        </w:rPr>
-        <w:t>xxxxx</w:t>
-      </w:r>
-      <w:proofErr w:type="spellEnd"/>
+        <w:t>“token”:xxxxx</w:t>
+      </w:r>
     </w:p>
     <w:p>
       <w:pPr>
@@ -2256,23 +2150,7 @@
           <w:b/>
           <w:bCs/>
         </w:rPr>
-        <w:t>“</w:t>
-      </w:r>
-      <w:proofErr w:type="gramStart"/>
-      <w:r>
-        <w:rPr>
-          <w:b/>
-          <w:bCs/>
-        </w:rPr>
-        <w:t>message</w:t>
-      </w:r>
-      <w:proofErr w:type="gramEnd"/>
-      <w:r>
-        <w:rPr>
-          <w:b/>
-          <w:bCs/>
-        </w:rPr>
-        <w:t>”: { “t”, [0,2], 1, 10}</w:t>
+        <w:t>“message”: { “t”, [0,2], 1, 10}</w:t>
       </w:r>
       <w:r>
         <w:t xml:space="preserve"> </w:t>
@@ -2340,13 +2218,7 @@
         <w:t>.</w:t>
       </w:r>
       <w:r>
-        <w:t xml:space="preserve"> </w:t>
-      </w:r>
-      <w:r>
-        <w:t>If another client (C2) pressed the same letter at same time, and it reached after the first client’s (C1) token request, the request would be put in the queue. If the previous client had successfully updated the letter, and this new client received the token now, it checks against the word slots in its latest state and if the letter is already in place, the client releases the token without further action.</w:t>
-      </w:r>
-      <w:r>
-        <w:t xml:space="preserve"> </w:t>
+        <w:t xml:space="preserve"> If another client (C2) pressed the same letter at same time, and it reached after the first client’s (C1) token request, the request would be put in the queue. If the previous client had successfully updated the letter, and this new client received the token now, it checks against the word slots in its latest state and if the letter is already in place, the client releases the token without further action. </w:t>
       </w:r>
     </w:p>
     <w:p>
@@ -2391,31 +2263,7 @@
         <w:jc w:val="both"/>
       </w:pPr>
       <w:r>
-        <w:t xml:space="preserve">The client </w:t>
-      </w:r>
-      <w:r>
-        <w:t>was</w:t>
-      </w:r>
-      <w:r>
-        <w:t xml:space="preserve"> based on </w:t>
-      </w:r>
-      <w:r>
-        <w:t>implementation one</w:t>
-      </w:r>
-      <w:r>
-        <w:t xml:space="preserve">. Most implementation details </w:t>
-      </w:r>
-      <w:r>
-        <w:t>we</w:t>
-      </w:r>
-      <w:r>
-        <w:t>re thus the same as previously discusse</w:t>
-      </w:r>
-      <w:r>
-        <w:t>d. Parts of the original GUI had</w:t>
-      </w:r>
-      <w:r>
-        <w:t xml:space="preserve"> been stripped out. These were removed for one due to lack of time to implement the necessary features. The drag-and-drop mechanic w</w:t>
+        <w:t>The client was based on implementation one. Most implementation details were thus the same as previously discussed. Parts of the original GUI had been stripped out. These were removed for one due to lack of time to implement the necessary features. The drag-and-drop mechanic w</w:t>
       </w:r>
       <w:r>
         <w:t xml:space="preserve">as replaced by a click-mechanic. </w:t>
@@ -2456,6 +2304,7 @@
       <w:r>
         <w:rPr>
           <w:noProof/>
+          <w:lang w:val="en-GB" w:eastAsia="en-GB"/>
         </w:rPr>
         <w:drawing>
           <wp:inline distT="0" distB="0" distL="0" distR="0" wp14:anchorId="2C3B8246" wp14:editId="02018AD4">
@@ -2527,6 +2376,7 @@
       <w:r>
         <w:rPr>
           <w:noProof/>
+          <w:lang w:val="en-GB" w:eastAsia="en-GB"/>
         </w:rPr>
         <mc:AlternateContent>
           <mc:Choice Requires="wps">
@@ -2632,6 +2482,7 @@
       <w:r>
         <w:rPr>
           <w:noProof/>
+          <w:lang w:val="en-GB" w:eastAsia="en-GB"/>
         </w:rPr>
         <w:drawing>
           <wp:anchor distT="0" distB="0" distL="114300" distR="114300" simplePos="0" relativeHeight="251673600" behindDoc="0" locked="0" layoutInCell="1" allowOverlap="1" wp14:anchorId="6E2AAD3F" wp14:editId="76453BED">
@@ -2694,6 +2545,7 @@
       <w:r>
         <w:rPr>
           <w:noProof/>
+          <w:lang w:val="en-GB" w:eastAsia="en-GB"/>
         </w:rPr>
         <mc:AlternateContent>
           <mc:Choice Requires="wps">
@@ -2815,6 +2667,7 @@
           <w:b/>
           <w:bCs/>
           <w:noProof/>
+          <w:lang w:val="en-GB" w:eastAsia="en-GB"/>
         </w:rPr>
         <w:drawing>
           <wp:anchor distT="0" distB="0" distL="114300" distR="114300" simplePos="0" relativeHeight="251661312" behindDoc="0" locked="0" layoutInCell="1" allowOverlap="1" wp14:anchorId="59972361" wp14:editId="16351609">
@@ -2918,99 +2771,629 @@
     </w:p>
     <w:p>
       <w:pPr>
+        <w:rPr>
+          <w:b/>
+          <w:bCs/>
+        </w:rPr>
+      </w:pPr>
+      <w:r>
+        <w:rPr>
+          <w:b/>
+          <w:bCs/>
+        </w:rPr>
+        <w:br w:type="page"/>
+      </w:r>
+    </w:p>
+    <w:p>
+      <w:pPr>
+        <w:keepNext/>
+        <w:jc w:val="both"/>
+        <w:rPr>
+          <w:b/>
+          <w:bCs/>
+        </w:rPr>
+      </w:pPr>
+    </w:p>
+    <w:p>
+      <w:pPr>
+        <w:keepNext/>
+        <w:jc w:val="both"/>
+        <w:rPr>
+          <w:b/>
+          <w:bCs/>
+        </w:rPr>
+      </w:pPr>
+    </w:p>
+    <w:p>
+      <w:pPr>
+        <w:keepNext/>
+        <w:jc w:val="both"/>
+        <w:rPr>
+          <w:b/>
+          <w:bCs/>
+        </w:rPr>
+      </w:pPr>
+      <w:r>
+        <w:rPr>
+          <w:b/>
+          <w:bCs/>
+        </w:rPr>
+        <w:t>Discussions and future work:</w:t>
+      </w:r>
+    </w:p>
+    <w:p>
+      <w:pPr>
+        <w:keepNext/>
+        <w:jc w:val="both"/>
+      </w:pPr>
+      <w:r>
+        <w:t>T</w:t>
+      </w:r>
+      <w:r>
+        <w:t>he</w:t>
+      </w:r>
+      <w:r>
+        <w:t xml:space="preserve"> </w:t>
+      </w:r>
+      <w:r>
+        <w:t xml:space="preserve">central server </w:t>
+      </w:r>
+      <w:r>
+        <w:t xml:space="preserve">token </w:t>
+      </w:r>
+      <w:r>
+        <w:t>based algorithm</w:t>
+      </w:r>
+      <w:r>
+        <w:t xml:space="preserve"> could be improved by implementing few </w:t>
+      </w:r>
+      <w:r>
+        <w:t xml:space="preserve">modifications </w:t>
+      </w:r>
+      <w:r>
+        <w:t xml:space="preserve">in implementation level, which would in turn </w:t>
+      </w:r>
+      <w:r>
+        <w:t xml:space="preserve">improve the speed at which the tokens are </w:t>
+      </w:r>
+      <w:r>
+        <w:t xml:space="preserve">processed and </w:t>
+      </w:r>
+      <w:r>
+        <w:t xml:space="preserve">served to the clients. </w:t>
+      </w:r>
+    </w:p>
+    <w:p>
+      <w:pPr>
+        <w:keepNext/>
+        <w:jc w:val="both"/>
+      </w:pPr>
+      <w:r>
+        <w:t xml:space="preserve">The current configuration of token access by the clients are given in the Figure 7.1 below. Here, the server process each request separately and grants access to them based on the order of the request received. </w:t>
+      </w:r>
+      <w:r>
+        <w:t xml:space="preserve">The advantage of this </w:t>
+      </w:r>
+      <w:r>
+        <w:t>implementation</w:t>
+      </w:r>
+      <w:r>
+        <w:t xml:space="preserve"> is that, the properties of mutual exclusion are persevered (safety, liveliness and ordering) but the drawback is that it can take a longer time to process each request and the lag becomes noticeable </w:t>
+      </w:r>
+      <w:r>
+        <w:t>when there is a heavy load</w:t>
+      </w:r>
+      <w:r>
+        <w:t>.</w:t>
+      </w:r>
+      <w:r>
+        <w:t xml:space="preserve"> In the Figure 7.1, the terms one, two, three etc. are the order in which the server processes each token request</w:t>
+      </w:r>
+      <w:r>
+        <w:t xml:space="preserve"> and grants permission to modification of word</w:t>
+      </w:r>
+      <w:r>
+        <w:t>.</w:t>
+      </w:r>
+    </w:p>
+    <w:p>
+      <w:pPr>
         <w:keepNext/>
         <w:jc w:val="center"/>
       </w:pPr>
       <w:r>
         <w:rPr>
           <w:noProof/>
-        </w:rPr>
-        <mc:AlternateContent>
-          <mc:Choice Requires="wps">
-            <w:drawing>
-              <wp:anchor distT="0" distB="0" distL="114300" distR="114300" simplePos="0" relativeHeight="251675648" behindDoc="0" locked="0" layoutInCell="1" allowOverlap="1" wp14:anchorId="0D9B09ED" wp14:editId="0FD8747C">
-                <wp:simplePos x="0" y="0"/>
-                <wp:positionH relativeFrom="column">
-                  <wp:posOffset>4319905</wp:posOffset>
-                </wp:positionH>
-                <wp:positionV relativeFrom="paragraph">
-                  <wp:posOffset>5892800</wp:posOffset>
-                </wp:positionV>
-                <wp:extent cx="1832610" cy="635"/>
-                <wp:effectExtent l="0" t="0" r="0" b="0"/>
-                <wp:wrapSquare wrapText="bothSides"/>
-                <wp:docPr id="15" name="Text Box 15"/>
-                <wp:cNvGraphicFramePr/>
-                <a:graphic xmlns:a="http://schemas.openxmlformats.org/drawingml/2006/main">
-                  <a:graphicData uri="http://schemas.microsoft.com/office/word/2010/wordprocessingShape">
-                    <wps:wsp>
-                      <wps:cNvSpPr txBox="1"/>
-                      <wps:spPr>
-                        <a:xfrm>
-                          <a:off x="0" y="0"/>
-                          <a:ext cx="1832610" cy="635"/>
-                        </a:xfrm>
-                        <a:prstGeom prst="rect">
-                          <a:avLst/>
-                        </a:prstGeom>
-                        <a:solidFill>
-                          <a:prstClr val="white"/>
-                        </a:solidFill>
-                        <a:ln>
-                          <a:noFill/>
-                        </a:ln>
-                        <a:effectLst/>
-                      </wps:spPr>
-                      <wps:txbx>
-                        <w:txbxContent>
-                          <w:p>
-                            <w:pPr>
-                              <w:pStyle w:val="Caption"/>
-                              <w:jc w:val="center"/>
-                              <w:rPr>
-                                <w:b/>
-                                <w:bCs/>
-                                <w:noProof/>
-                              </w:rPr>
-                            </w:pPr>
-                          </w:p>
-                        </w:txbxContent>
-                      </wps:txbx>
-                      <wps:bodyPr rot="0" spcFirstLastPara="0" vertOverflow="overflow" horzOverflow="overflow" vert="horz" wrap="square" lIns="0" tIns="0" rIns="0" bIns="0" numCol="1" spcCol="0" rtlCol="0" fromWordArt="0" anchor="t" anchorCtr="0" forceAA="0" compatLnSpc="1">
-                        <a:prstTxWarp prst="textNoShape">
-                          <a:avLst/>
-                        </a:prstTxWarp>
-                        <a:spAutoFit/>
-                      </wps:bodyPr>
-                    </wps:wsp>
-                  </a:graphicData>
-                </a:graphic>
-              </wp:anchor>
-            </w:drawing>
-          </mc:Choice>
-          <mc:Fallback>
-            <w:pict>
-              <v:shape w14:anchorId="0D9B09ED" id="Text Box 15" o:spid="_x0000_s1031" type="#_x0000_t202" style="position:absolute;left:0;text-align:left;margin-left:340.15pt;margin-top:464pt;width:144.3pt;height:.05pt;z-index:251675648;visibility:visible;mso-wrap-style:square;mso-wrap-distance-left:9pt;mso-wrap-distance-top:0;mso-wrap-distance-right:9pt;mso-wrap-distance-bottom:0;mso-position-horizontal:absolute;mso-position-horizontal-relative:text;mso-position-vertical:absolute;mso-position-vertical-relative:text;v-text-anchor:top" o:gfxdata="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" stroked="f">
-                <v:textbox style="mso-fit-shape-to-text:t" inset="0,0,0,0">
-                  <w:txbxContent>
-                    <w:p>
-                      <w:pPr>
-                        <w:pStyle w:val="Caption"/>
-                        <w:jc w:val="center"/>
-                        <w:rPr>
-                          <w:b/>
-                          <w:bCs/>
-                          <w:noProof/>
-                        </w:rPr>
-                      </w:pPr>
-                    </w:p>
-                  </w:txbxContent>
-                </v:textbox>
-                <w10:wrap type="square"/>
-              </v:shape>
-            </w:pict>
-          </mc:Fallback>
-        </mc:AlternateContent>
+          <w:lang w:val="en-GB" w:eastAsia="en-GB"/>
+        </w:rPr>
+        <w:drawing>
+          <wp:inline distT="0" distB="0" distL="0" distR="0" wp14:anchorId="271FC643" wp14:editId="0905C705">
+            <wp:extent cx="3444949" cy="1620693"/>
+            <wp:effectExtent l="0" t="0" r="3175" b="0"/>
+            <wp:docPr id="6" name="Picture 6" descr="C:\Users\Arun\Pictures\serverCurrent.png"/>
+            <wp:cNvGraphicFramePr>
+              <a:graphicFrameLocks xmlns:a="http://schemas.openxmlformats.org/drawingml/2006/main" noChangeAspect="1"/>
+            </wp:cNvGraphicFramePr>
+            <a:graphic xmlns:a="http://schemas.openxmlformats.org/drawingml/2006/main">
+              <a:graphicData uri="http://schemas.openxmlformats.org/drawingml/2006/picture">
+                <pic:pic xmlns:pic="http://schemas.openxmlformats.org/drawingml/2006/picture">
+                  <pic:nvPicPr>
+                    <pic:cNvPr id="0" name="Picture 1" descr="C:\Users\Arun\Pictures\serverCurrent.png"/>
+                    <pic:cNvPicPr>
+                      <a:picLocks noChangeAspect="1" noChangeArrowheads="1"/>
+                    </pic:cNvPicPr>
+                  </pic:nvPicPr>
+                  <pic:blipFill>
+                    <a:blip r:embed="rId13">
+                      <a:extLst>
+                        <a:ext uri="{28A0092B-C50C-407E-A947-70E740481C1C}">
+                          <a14:useLocalDpi xmlns:a14="http://schemas.microsoft.com/office/drawing/2010/main" val="0"/>
+                        </a:ext>
+                      </a:extLst>
+                    </a:blip>
+                    <a:srcRect/>
+                    <a:stretch>
+                      <a:fillRect/>
+                    </a:stretch>
+                  </pic:blipFill>
+                  <pic:spPr bwMode="auto">
+                    <a:xfrm>
+                      <a:off x="0" y="0"/>
+                      <a:ext cx="3461964" cy="1628698"/>
+                    </a:xfrm>
+                    <a:prstGeom prst="rect">
+                      <a:avLst/>
+                    </a:prstGeom>
+                    <a:noFill/>
+                    <a:ln>
+                      <a:noFill/>
+                    </a:ln>
+                  </pic:spPr>
+                </pic:pic>
+              </a:graphicData>
+            </a:graphic>
+          </wp:inline>
+        </w:drawing>
+      </w:r>
+    </w:p>
+    <w:p>
+      <w:pPr>
+        <w:pStyle w:val="Caption"/>
+        <w:jc w:val="center"/>
+        <w:rPr>
+          <w:b/>
+          <w:bCs/>
+        </w:rPr>
+      </w:pPr>
+      <w:r>
+        <w:rPr>
+          <w:b/>
+          <w:bCs/>
+        </w:rPr>
+        <w:t>Figure 7.1</w:t>
+      </w:r>
+      <w:r>
+        <w:rPr>
+          <w:b/>
+          <w:bCs/>
+        </w:rPr>
+        <w:t>:</w:t>
+      </w:r>
+      <w:r>
+        <w:rPr>
+          <w:b/>
+          <w:bCs/>
+        </w:rPr>
+        <w:t xml:space="preserve"> </w:t>
+      </w:r>
+      <w:r>
+        <w:rPr>
+          <w:b/>
+          <w:bCs/>
+        </w:rPr>
+        <w:t>Current implementation</w:t>
+      </w:r>
+    </w:p>
+    <w:p>
+      <w:pPr>
+        <w:keepNext/>
+        <w:jc w:val="both"/>
+      </w:pPr>
+      <w:r>
+        <w:t>T</w:t>
+      </w:r>
+      <w:r>
+        <w:t>his</w:t>
+      </w:r>
+      <w:r>
+        <w:t xml:space="preserve"> basic algorithm could be modified in two ways to overcome this drawback. </w:t>
+      </w:r>
+      <w:r>
+        <w:t>The first method is by grouping all the requests received by a client and then granting access to it, letting the client to make all the changes it requires, before moving on to next client in queue in the token manager.</w:t>
+      </w:r>
+      <w:r>
+        <w:t xml:space="preserve"> </w:t>
+      </w:r>
+      <w:r>
+        <w:t>If C1 and C2 are two clients, and the order in which the requests come to token manager are: “</w:t>
+      </w:r>
+      <w:r>
+        <w:rPr>
+          <w:b/>
+          <w:bCs/>
+          <w:i/>
+          <w:iCs/>
+        </w:rPr>
+        <w:t>C1, C1, C2, C1, C1, C1</w:t>
+      </w:r>
+      <w:r>
+        <w:t>”, then the server shall group all C1’s requests together and grant it access first, be</w:t>
+      </w:r>
+      <w:r>
+        <w:t xml:space="preserve">fore letting C2 make any change as </w:t>
+      </w:r>
+      <w:r>
+        <w:t xml:space="preserve">described in the Figure 7.2. </w:t>
+      </w:r>
+    </w:p>
+    <w:p>
+      <w:pPr>
+        <w:keepNext/>
+        <w:jc w:val="center"/>
+      </w:pPr>
+      <w:r>
+        <w:rPr>
+          <w:noProof/>
+          <w:lang w:val="en-GB" w:eastAsia="en-GB"/>
+        </w:rPr>
+        <w:drawing>
+          <wp:inline distT="0" distB="0" distL="0" distR="0" wp14:anchorId="60949990" wp14:editId="3FD42372">
+            <wp:extent cx="3115340" cy="1616742"/>
+            <wp:effectExtent l="0" t="0" r="8890" b="2540"/>
+            <wp:docPr id="11" name="Picture 11" descr="C:\Users\Arun\Pictures\server1.png"/>
+            <wp:cNvGraphicFramePr>
+              <a:graphicFrameLocks xmlns:a="http://schemas.openxmlformats.org/drawingml/2006/main" noChangeAspect="1"/>
+            </wp:cNvGraphicFramePr>
+            <a:graphic xmlns:a="http://schemas.openxmlformats.org/drawingml/2006/main">
+              <a:graphicData uri="http://schemas.openxmlformats.org/drawingml/2006/picture">
+                <pic:pic xmlns:pic="http://schemas.openxmlformats.org/drawingml/2006/picture">
+                  <pic:nvPicPr>
+                    <pic:cNvPr id="0" name="Picture 2" descr="C:\Users\Arun\Pictures\server1.png"/>
+                    <pic:cNvPicPr>
+                      <a:picLocks noChangeAspect="1" noChangeArrowheads="1"/>
+                    </pic:cNvPicPr>
+                  </pic:nvPicPr>
+                  <pic:blipFill>
+                    <a:blip r:embed="rId14">
+                      <a:extLst>
+                        <a:ext uri="{28A0092B-C50C-407E-A947-70E740481C1C}">
+                          <a14:useLocalDpi xmlns:a14="http://schemas.microsoft.com/office/drawing/2010/main" val="0"/>
+                        </a:ext>
+                      </a:extLst>
+                    </a:blip>
+                    <a:srcRect/>
+                    <a:stretch>
+                      <a:fillRect/>
+                    </a:stretch>
+                  </pic:blipFill>
+                  <pic:spPr bwMode="auto">
+                    <a:xfrm>
+                      <a:off x="0" y="0"/>
+                      <a:ext cx="3147534" cy="1633449"/>
+                    </a:xfrm>
+                    <a:prstGeom prst="rect">
+                      <a:avLst/>
+                    </a:prstGeom>
+                    <a:noFill/>
+                    <a:ln>
+                      <a:noFill/>
+                    </a:ln>
+                  </pic:spPr>
+                </pic:pic>
+              </a:graphicData>
+            </a:graphic>
+          </wp:inline>
+        </w:drawing>
+      </w:r>
+    </w:p>
+    <w:p>
+      <w:pPr>
+        <w:pStyle w:val="Caption"/>
+        <w:jc w:val="center"/>
+        <w:rPr>
+          <w:b/>
+          <w:bCs/>
+        </w:rPr>
+      </w:pPr>
+      <w:r>
+        <w:rPr>
+          <w:b/>
+          <w:bCs/>
+        </w:rPr>
+        <w:t>Figure 7.2: Method One</w:t>
+      </w:r>
+    </w:p>
+    <w:p>
+      <w:pPr>
+        <w:keepNext/>
+        <w:jc w:val="both"/>
+      </w:pPr>
+      <w:r>
+        <w:t xml:space="preserve">This will significantly reduce </w:t>
+      </w:r>
+      <w:r>
+        <w:t xml:space="preserve">the load on the server </w:t>
+      </w:r>
+      <w:r>
+        <w:t xml:space="preserve">by cutting the number of requests to be processed to dramatically low count, hence increasing the updating speed. </w:t>
+      </w:r>
+      <w:r>
+        <w:t xml:space="preserve">While this may be a good option to increase the speed, the drawback is, this does not comply with the basic property of mutual exclusion, which is </w:t>
+      </w:r>
+      <w:r>
+        <w:lastRenderedPageBreak/>
+        <w:t>o</w:t>
+      </w:r>
+      <w:r>
+        <w:t>rdering</w:t>
+      </w:r>
+      <w:r>
+        <w:t xml:space="preserve">. It is very essential to preserve ordering of the requests in the queue to make sure every </w:t>
+      </w:r>
+      <w:r>
+        <w:t>client</w:t>
+      </w:r>
+      <w:r>
+        <w:t xml:space="preserve"> gets a </w:t>
+      </w:r>
+      <w:r>
+        <w:t>fair share</w:t>
+      </w:r>
+      <w:r>
+        <w:t xml:space="preserve"> of processing from the server. </w:t>
+      </w:r>
+    </w:p>
+    <w:p>
+      <w:pPr>
+        <w:keepNext/>
+        <w:jc w:val="both"/>
+      </w:pPr>
+      <w:r>
+        <w:t xml:space="preserve">To overcome this drawback, a slight modification can be done in the grouping stage of the messages, thus making the algorithm comply </w:t>
+      </w:r>
+      <w:r>
+        <w:t>with</w:t>
+      </w:r>
+      <w:r>
+        <w:t xml:space="preserve"> mutual exclusion properties, while increasing the update speed and reducing the processing load on server.</w:t>
+      </w:r>
+      <w:r>
+        <w:t xml:space="preserve"> The requests from each client are still </w:t>
+      </w:r>
+      <w:r>
+        <w:t>processed together as previous algorithm, but only until a new client’s request is found in the queue</w:t>
+      </w:r>
+      <w:r>
+        <w:t>, as given in the Figure 7.3</w:t>
+      </w:r>
+      <w:r>
+        <w:t xml:space="preserve">. If C1 and C2 are two clients, and C1 makes two requests, while third request is of C2, and the rest of the requests are from C1, the server process the </w:t>
+      </w:r>
+      <w:r>
+        <w:t>first</w:t>
+      </w:r>
+      <w:r>
+        <w:t xml:space="preserve"> two requests from C1 as a single request, grants it permission to make changes. Once the token is released from C1, the server allocates C2 a token and once it is released, the server then treats the remaining requests from C1 as a single request and grants it permission to make changes as a whole.</w:t>
+      </w:r>
+      <w:r>
+        <w:t xml:space="preserve"> This considerably reduces the overall processing time, hence making the game faster.</w:t>
+      </w:r>
+      <w:r>
+        <w:t xml:space="preserve"> </w:t>
+      </w:r>
+    </w:p>
+    <w:p>
+      <w:pPr>
+        <w:keepNext/>
+        <w:jc w:val="center"/>
+      </w:pPr>
+      <w:r>
+        <w:rPr>
+          <w:noProof/>
+          <w:lang w:val="en-GB" w:eastAsia="en-GB"/>
+        </w:rPr>
+        <w:drawing>
+          <wp:inline distT="0" distB="0" distL="0" distR="0" wp14:anchorId="6370A808" wp14:editId="73EB1A10">
+            <wp:extent cx="3147237" cy="1507200"/>
+            <wp:effectExtent l="0" t="0" r="0" b="0"/>
+            <wp:docPr id="13" name="Picture 13" descr="C:\Users\Arun\Pictures\server2.png"/>
+            <wp:cNvGraphicFramePr>
+              <a:graphicFrameLocks xmlns:a="http://schemas.openxmlformats.org/drawingml/2006/main" noChangeAspect="1"/>
+            </wp:cNvGraphicFramePr>
+            <a:graphic xmlns:a="http://schemas.openxmlformats.org/drawingml/2006/main">
+              <a:graphicData uri="http://schemas.openxmlformats.org/drawingml/2006/picture">
+                <pic:pic xmlns:pic="http://schemas.openxmlformats.org/drawingml/2006/picture">
+                  <pic:nvPicPr>
+                    <pic:cNvPr id="0" name="Picture 3" descr="C:\Users\Arun\Pictures\server2.png"/>
+                    <pic:cNvPicPr>
+                      <a:picLocks noChangeAspect="1" noChangeArrowheads="1"/>
+                    </pic:cNvPicPr>
+                  </pic:nvPicPr>
+                  <pic:blipFill>
+                    <a:blip r:embed="rId15">
+                      <a:extLst>
+                        <a:ext uri="{28A0092B-C50C-407E-A947-70E740481C1C}">
+                          <a14:useLocalDpi xmlns:a14="http://schemas.microsoft.com/office/drawing/2010/main" val="0"/>
+                        </a:ext>
+                      </a:extLst>
+                    </a:blip>
+                    <a:srcRect/>
+                    <a:stretch>
+                      <a:fillRect/>
+                    </a:stretch>
+                  </pic:blipFill>
+                  <pic:spPr bwMode="auto">
+                    <a:xfrm>
+                      <a:off x="0" y="0"/>
+                      <a:ext cx="3167923" cy="1517106"/>
+                    </a:xfrm>
+                    <a:prstGeom prst="rect">
+                      <a:avLst/>
+                    </a:prstGeom>
+                    <a:noFill/>
+                    <a:ln>
+                      <a:noFill/>
+                    </a:ln>
+                  </pic:spPr>
+                </pic:pic>
+              </a:graphicData>
+            </a:graphic>
+          </wp:inline>
+        </w:drawing>
+      </w:r>
+    </w:p>
+    <w:p>
+      <w:pPr>
+        <w:pStyle w:val="Caption"/>
+        <w:jc w:val="center"/>
+        <w:rPr>
+          <w:b/>
+          <w:bCs/>
+        </w:rPr>
+      </w:pPr>
+      <w:r>
+        <w:rPr>
+          <w:b/>
+          <w:bCs/>
+        </w:rPr>
+        <w:t>Figure 7.3: Method 2</w:t>
+      </w:r>
+    </w:p>
+    <w:p>
+      <w:r>
+        <w:t>Another area for improvement is the token request-grant method from the central server.</w:t>
+      </w:r>
+      <w:r>
+        <w:t xml:space="preserve"> In current implementation</w:t>
+      </w:r>
+      <w:r>
+        <w:t>, as given in Figure 7.4</w:t>
+      </w:r>
+      <w:r>
+        <w:t>, the central server manages all the token request, release and token grant, which puts significant load on the server and a certain loss of time during heavy load.</w:t>
+      </w:r>
+      <w:r>
+        <w:t xml:space="preserve"> As an alternative, another optimized version of centralized token algorithm using a central coordinator [1] could be used</w:t>
+      </w:r>
+      <w:r>
+        <w:t>, where the token requests are sent to the server, which then sends a notification with the details of the node requesting access</w:t>
+      </w:r>
+      <w:r>
+        <w:t xml:space="preserve"> (N2)</w:t>
+      </w:r>
+      <w:r>
+        <w:t>, to the node which currently has the token</w:t>
+      </w:r>
+      <w:r>
+        <w:t xml:space="preserve"> (N1)</w:t>
+      </w:r>
+      <w:r>
+        <w:t>.</w:t>
+      </w:r>
+      <w:r>
+        <w:t xml:space="preserve"> The current node then releases the token to the new requested node (N2) directly, instead of going through the server</w:t>
+      </w:r>
+      <w:r>
+        <w:t>, hence reducing the time and network usage significantly</w:t>
+      </w:r>
+      <w:r>
+        <w:t>, as given in Figure 7.5</w:t>
+      </w:r>
+      <w:r>
+        <w:t>.</w:t>
+      </w:r>
+      <w:r>
+        <w:t xml:space="preserve"> </w:t>
+      </w:r>
+    </w:p>
+    <w:p>
+      <w:pPr>
+        <w:keepNext/>
+      </w:pPr>
+      <w:r>
+        <w:rPr>
+          <w:noProof/>
+          <w:lang w:val="en-GB" w:eastAsia="en-GB"/>
+        </w:rPr>
+        <w:drawing>
+          <wp:inline distT="0" distB="0" distL="0" distR="0" wp14:anchorId="14E9CDA1" wp14:editId="688249AA">
+            <wp:extent cx="5943600" cy="2794319"/>
+            <wp:effectExtent l="0" t="0" r="0" b="6350"/>
+            <wp:docPr id="14" name="Picture 14" descr="C:\Users\Arun\Pictures\serevr3.PNG"/>
+            <wp:cNvGraphicFramePr>
+              <a:graphicFrameLocks xmlns:a="http://schemas.openxmlformats.org/drawingml/2006/main" noChangeAspect="1"/>
+            </wp:cNvGraphicFramePr>
+            <a:graphic xmlns:a="http://schemas.openxmlformats.org/drawingml/2006/main">
+              <a:graphicData uri="http://schemas.openxmlformats.org/drawingml/2006/picture">
+                <pic:pic xmlns:pic="http://schemas.openxmlformats.org/drawingml/2006/picture">
+                  <pic:nvPicPr>
+                    <pic:cNvPr id="0" name="Picture 4" descr="C:\Users\Arun\Pictures\serevr3.PNG"/>
+                    <pic:cNvPicPr>
+                      <a:picLocks noChangeAspect="1" noChangeArrowheads="1"/>
+                    </pic:cNvPicPr>
+                  </pic:nvPicPr>
+                  <pic:blipFill>
+                    <a:blip r:embed="rId16">
+                      <a:extLst>
+                        <a:ext uri="{28A0092B-C50C-407E-A947-70E740481C1C}">
+                          <a14:useLocalDpi xmlns:a14="http://schemas.microsoft.com/office/drawing/2010/main" val="0"/>
+                        </a:ext>
+                      </a:extLst>
+                    </a:blip>
+                    <a:srcRect/>
+                    <a:stretch>
+                      <a:fillRect/>
+                    </a:stretch>
+                  </pic:blipFill>
+                  <pic:spPr bwMode="auto">
+                    <a:xfrm>
+                      <a:off x="0" y="0"/>
+                      <a:ext cx="5943600" cy="2794319"/>
+                    </a:xfrm>
+                    <a:prstGeom prst="rect">
+                      <a:avLst/>
+                    </a:prstGeom>
+                    <a:noFill/>
+                    <a:ln>
+                      <a:noFill/>
+                    </a:ln>
+                  </pic:spPr>
+                </pic:pic>
+              </a:graphicData>
+            </a:graphic>
+          </wp:inline>
+        </w:drawing>
+      </w:r>
+    </w:p>
+    <w:p>
+      <w:pPr>
+        <w:pStyle w:val="Caption"/>
+        <w:jc w:val="center"/>
+      </w:pPr>
+      <w:r>
+        <w:t>Figure: 7.4: Current Implementation</w:t>
+      </w:r>
+      <w:r>
+        <w:tab/>
+      </w:r>
+      <w:r>
+        <w:tab/>
+      </w:r>
+      <w:bookmarkStart w:id="0" w:name="_GoBack"/>
+      <w:bookmarkEnd w:id="0"/>
+      <w:r>
+        <w:tab/>
+        <w:t>Figure 7.5: Alternative Implementation</w:t>
       </w:r>
     </w:p>
     <w:sectPr>
@@ -3025,7 +3408,7 @@
 
 <file path=word/numbering.xml><?xml version="1.0" encoding="utf-8"?>
 <w:numbering xmlns:wpc="http://schemas.microsoft.com/office/word/2010/wordprocessingCanvas" xmlns:mc="http://schemas.openxmlformats.org/markup-compatibility/2006" xmlns:o="urn:schemas-microsoft-com:office:office" xmlns:r="http://schemas.openxmlformats.org/officeDocument/2006/relationships" xmlns:m="http://schemas.openxmlformats.org/officeDocument/2006/math" xmlns:v="urn:schemas-microsoft-com:vml" xmlns:wp14="http://schemas.microsoft.com/office/word/2010/wordprocessingDrawing" xmlns:wp="http://schemas.openxmlformats.org/drawingml/2006/wordprocessingDrawing" xmlns:w10="urn:schemas-microsoft-com:office:word" xmlns:w="http://schemas.openxmlformats.org/wordprocessingml/2006/main" xmlns:w14="http://schemas.microsoft.com/office/word/2010/wordml" xmlns:w15="http://schemas.microsoft.com/office/word/2012/wordml" xmlns:wpg="http://schemas.microsoft.com/office/word/2010/wordprocessingGroup" xmlns:wpi="http://schemas.microsoft.com/office/word/2010/wordprocessingInk" xmlns:wne="http://schemas.microsoft.com/office/word/2006/wordml" xmlns:wps="http://schemas.microsoft.com/office/word/2010/wordprocessingShape" mc:Ignorable="w14 w15 wp14">
-  <w:abstractNum w:abstractNumId="0">
+  <w:abstractNum w:abstractNumId="0" w15:restartNumberingAfterBreak="0">
     <w:nsid w:val="089F6CC3"/>
     <w:multiLevelType w:val="hybridMultilevel"/>
     <w:tmpl w:val="617E861E"/>
@@ -3138,7 +3521,7 @@
       </w:rPr>
     </w:lvl>
   </w:abstractNum>
-  <w:abstractNum w:abstractNumId="1">
+  <w:abstractNum w:abstractNumId="1" w15:restartNumberingAfterBreak="0">
     <w:nsid w:val="0E620056"/>
     <w:multiLevelType w:val="hybridMultilevel"/>
     <w:tmpl w:val="13B2F390"/>
@@ -3251,7 +3634,7 @@
       </w:rPr>
     </w:lvl>
   </w:abstractNum>
-  <w:abstractNum w:abstractNumId="2">
+  <w:abstractNum w:abstractNumId="2" w15:restartNumberingAfterBreak="0">
     <w:nsid w:val="28DC4C05"/>
     <w:multiLevelType w:val="hybridMultilevel"/>
     <w:tmpl w:val="36B050C4"/>
@@ -3364,7 +3747,7 @@
       </w:rPr>
     </w:lvl>
   </w:abstractNum>
-  <w:abstractNum w:abstractNumId="3">
+  <w:abstractNum w:abstractNumId="3" w15:restartNumberingAfterBreak="0">
     <w:nsid w:val="3ECA0FB2"/>
     <w:multiLevelType w:val="hybridMultilevel"/>
     <w:tmpl w:val="CA04B972"/>
@@ -3477,7 +3860,7 @@
       </w:rPr>
     </w:lvl>
   </w:abstractNum>
-  <w:abstractNum w:abstractNumId="4">
+  <w:abstractNum w:abstractNumId="4" w15:restartNumberingAfterBreak="0">
     <w:nsid w:val="3F7B2159"/>
     <w:multiLevelType w:val="hybridMultilevel"/>
     <w:tmpl w:val="07FA7EFC"/>
@@ -3566,7 +3949,7 @@
       </w:pPr>
     </w:lvl>
   </w:abstractNum>
-  <w:abstractNum w:abstractNumId="5">
+  <w:abstractNum w:abstractNumId="5" w15:restartNumberingAfterBreak="0">
     <w:nsid w:val="40F077FC"/>
     <w:multiLevelType w:val="hybridMultilevel"/>
     <w:tmpl w:val="E55EF602"/>
@@ -3655,7 +4038,7 @@
       </w:pPr>
     </w:lvl>
   </w:abstractNum>
-  <w:abstractNum w:abstractNumId="6">
+  <w:abstractNum w:abstractNumId="6" w15:restartNumberingAfterBreak="0">
     <w:nsid w:val="459E146B"/>
     <w:multiLevelType w:val="hybridMultilevel"/>
     <w:tmpl w:val="29E21E96"/>
@@ -3767,7 +4150,7 @@
       </w:rPr>
     </w:lvl>
   </w:abstractNum>
-  <w:abstractNum w:abstractNumId="7">
+  <w:abstractNum w:abstractNumId="7" w15:restartNumberingAfterBreak="0">
     <w:nsid w:val="5173616D"/>
     <w:multiLevelType w:val="hybridMultilevel"/>
     <w:tmpl w:val="03AAE884"/>
@@ -3856,7 +4239,7 @@
       </w:pPr>
     </w:lvl>
   </w:abstractNum>
-  <w:abstractNum w:abstractNumId="8">
+  <w:abstractNum w:abstractNumId="8" w15:restartNumberingAfterBreak="0">
     <w:nsid w:val="55741DB6"/>
     <w:multiLevelType w:val="hybridMultilevel"/>
     <w:tmpl w:val="FC9C8DD6"/>
@@ -4468,6 +4851,7 @@
   <w:style w:type="character" w:default="1" w:styleId="DefaultParagraphFont">
     <w:name w:val="Default Paragraph Font"/>
     <w:uiPriority w:val="1"/>
+    <w:semiHidden/>
     <w:unhideWhenUsed/>
   </w:style>
   <w:style w:type="table" w:default="1" w:styleId="TableNormal">

</xml_diff>